<commit_message>
Android Sutdio knowledge update
</commit_message>
<xml_diff>
--- a/Android Studio.docx
+++ b/Android Studio.docx
@@ -420,8 +420,152 @@
       <w:r>
         <w:t>//i.e. this is the line due to which after the installation it asks for permission, that this app wants permission to access internet, just like it ask for it needs access to memory etc…</w:t>
       </w:r>
+    </w:p>
+    <w:p>
+      <w:pPr>
+        <w:shd w:val="clear" w:color="auto" w:fill="FFFFFF"/>
+        <w:tabs>
+          <w:tab w:val="left" w:pos="916"/>
+          <w:tab w:val="left" w:pos="1832"/>
+          <w:tab w:val="left" w:pos="2748"/>
+          <w:tab w:val="left" w:pos="3664"/>
+          <w:tab w:val="left" w:pos="4580"/>
+          <w:tab w:val="left" w:pos="5496"/>
+          <w:tab w:val="left" w:pos="6412"/>
+          <w:tab w:val="left" w:pos="7328"/>
+          <w:tab w:val="left" w:pos="8244"/>
+          <w:tab w:val="left" w:pos="9160"/>
+          <w:tab w:val="left" w:pos="10076"/>
+          <w:tab w:val="left" w:pos="10992"/>
+          <w:tab w:val="left" w:pos="11908"/>
+          <w:tab w:val="left" w:pos="12824"/>
+          <w:tab w:val="left" w:pos="13740"/>
+          <w:tab w:val="left" w:pos="14656"/>
+        </w:tabs>
+        <w:spacing w:after="0" w:line="240" w:lineRule="auto"/>
+        <w:rPr>
+          <w:rFonts w:ascii="Courier New" w:eastAsia="Times New Roman" w:hAnsi="Courier New" w:cs="Courier New"/>
+          <w:color w:val="000000"/>
+          <w:sz w:val="18"/>
+          <w:szCs w:val="18"/>
+        </w:rPr>
+      </w:pPr>
+      <w:r>
+        <w:rPr>
+          <w:rFonts w:ascii="Courier New" w:eastAsia="Times New Roman" w:hAnsi="Courier New" w:cs="Courier New"/>
+          <w:color w:val="000000"/>
+          <w:sz w:val="18"/>
+          <w:szCs w:val="18"/>
+        </w:rPr>
+        <w:t>Toast toast = Toast.</w:t>
+      </w:r>
+      <w:r>
+        <w:rPr>
+          <w:rFonts w:ascii="Courier New" w:eastAsia="Times New Roman" w:hAnsi="Courier New" w:cs="Courier New"/>
+          <w:i/>
+          <w:iCs/>
+          <w:color w:val="000000"/>
+          <w:sz w:val="18"/>
+          <w:szCs w:val="18"/>
+        </w:rPr>
+        <w:t>makeText</w:t>
+      </w:r>
+      <w:r>
+        <w:rPr>
+          <w:rFonts w:ascii="Courier New" w:eastAsia="Times New Roman" w:hAnsi="Courier New" w:cs="Courier New"/>
+          <w:color w:val="000000"/>
+          <w:sz w:val="18"/>
+          <w:szCs w:val="18"/>
+        </w:rPr>
+        <w:t>(</w:t>
+      </w:r>
+      <w:r>
+        <w:rPr>
+          <w:rFonts w:ascii="Courier New" w:eastAsia="Times New Roman" w:hAnsi="Courier New" w:cs="Courier New"/>
+          <w:b/>
+          <w:bCs/>
+          <w:color w:val="000080"/>
+          <w:sz w:val="18"/>
+          <w:szCs w:val="18"/>
+        </w:rPr>
+        <w:t>this</w:t>
+      </w:r>
+      <w:r>
+        <w:rPr>
+          <w:rFonts w:ascii="Courier New" w:eastAsia="Times New Roman" w:hAnsi="Courier New" w:cs="Courier New"/>
+          <w:color w:val="000000"/>
+          <w:sz w:val="18"/>
+          <w:szCs w:val="18"/>
+        </w:rPr>
+        <w:t xml:space="preserve">, </w:t>
+      </w:r>
+      <w:r>
+        <w:rPr>
+          <w:rFonts w:ascii="Courier New" w:eastAsia="Times New Roman" w:hAnsi="Courier New" w:cs="Courier New"/>
+          <w:b/>
+          <w:bCs/>
+          <w:color w:val="008000"/>
+          <w:sz w:val="18"/>
+          <w:szCs w:val="18"/>
+        </w:rPr>
+        <w:t>"Could not load dictionary"</w:t>
+      </w:r>
+      <w:r>
+        <w:rPr>
+          <w:rFonts w:ascii="Courier New" w:eastAsia="Times New Roman" w:hAnsi="Courier New" w:cs="Courier New"/>
+          <w:color w:val="000000"/>
+          <w:sz w:val="18"/>
+          <w:szCs w:val="18"/>
+        </w:rPr>
+        <w:t>, Toast.</w:t>
+      </w:r>
+      <w:r>
+        <w:rPr>
+          <w:rFonts w:ascii="Courier New" w:eastAsia="Times New Roman" w:hAnsi="Courier New" w:cs="Courier New"/>
+          <w:b/>
+          <w:bCs/>
+          <w:i/>
+          <w:iCs/>
+          <w:color w:val="660E7A"/>
+          <w:sz w:val="18"/>
+          <w:szCs w:val="18"/>
+        </w:rPr>
+        <w:t>LENGTH_LONG</w:t>
+      </w:r>
+      <w:r>
+        <w:rPr>
+          <w:rFonts w:ascii="Courier New" w:eastAsia="Times New Roman" w:hAnsi="Courier New" w:cs="Courier New"/>
+          <w:color w:val="000000"/>
+          <w:sz w:val="18"/>
+          <w:szCs w:val="18"/>
+        </w:rPr>
+        <w:t>);</w:t>
+      </w:r>
+      <w:r>
+        <w:rPr>
+          <w:rFonts w:ascii="Courier New" w:eastAsia="Times New Roman" w:hAnsi="Courier New" w:cs="Courier New"/>
+          <w:color w:val="000000"/>
+          <w:sz w:val="18"/>
+          <w:szCs w:val="18"/>
+        </w:rPr>
+        <w:br/>
+        <w:t>toast.show();</w:t>
+      </w:r>
+    </w:p>
+    <w:p>
+      <w:r>
+        <w:t>//To make thing like when we insert headphone jack or something…the black thing that appers for a //while</w:t>
+      </w:r>
+    </w:p>
+    <w:p>
+      <w:r>
+        <w:t>//In Android Studio ctr + shift + / … yields to commenting the complete section…and same shortcut for //</w:t>
+      </w:r>
       <w:bookmarkStart w:id="0" w:name="_GoBack"/>
       <w:bookmarkEnd w:id="0"/>
+      <w:r>
+        <w:t>uncommenting it</w:t>
+      </w:r>
     </w:p>
     <w:sectPr>
       <w:pgSz w:w="12240" w:h="15840"/>
@@ -854,6 +998,54 @@
     <w:semiHidden/>
     <w:unhideWhenUsed/>
   </w:style>
+  <w:style w:type="paragraph" w:styleId="HTMLPreformatted">
+    <w:name w:val="HTML Preformatted"/>
+    <w:basedOn w:val="Normal"/>
+    <w:link w:val="HTMLPreformattedChar"/>
+    <w:uiPriority w:val="99"/>
+    <w:semiHidden/>
+    <w:unhideWhenUsed/>
+    <w:rsid w:val="000D3342"/>
+    <w:pPr>
+      <w:tabs>
+        <w:tab w:val="left" w:pos="916"/>
+        <w:tab w:val="left" w:pos="1832"/>
+        <w:tab w:val="left" w:pos="2748"/>
+        <w:tab w:val="left" w:pos="3664"/>
+        <w:tab w:val="left" w:pos="4580"/>
+        <w:tab w:val="left" w:pos="5496"/>
+        <w:tab w:val="left" w:pos="6412"/>
+        <w:tab w:val="left" w:pos="7328"/>
+        <w:tab w:val="left" w:pos="8244"/>
+        <w:tab w:val="left" w:pos="9160"/>
+        <w:tab w:val="left" w:pos="10076"/>
+        <w:tab w:val="left" w:pos="10992"/>
+        <w:tab w:val="left" w:pos="11908"/>
+        <w:tab w:val="left" w:pos="12824"/>
+        <w:tab w:val="left" w:pos="13740"/>
+        <w:tab w:val="left" w:pos="14656"/>
+      </w:tabs>
+      <w:spacing w:after="0" w:line="240" w:lineRule="auto"/>
+    </w:pPr>
+    <w:rPr>
+      <w:rFonts w:ascii="Courier New" w:eastAsia="Times New Roman" w:hAnsi="Courier New" w:cs="Courier New"/>
+      <w:sz w:val="20"/>
+      <w:szCs w:val="20"/>
+    </w:rPr>
+  </w:style>
+  <w:style w:type="character" w:customStyle="1" w:styleId="HTMLPreformattedChar">
+    <w:name w:val="HTML Preformatted Char"/>
+    <w:basedOn w:val="DefaultParagraphFont"/>
+    <w:link w:val="HTMLPreformatted"/>
+    <w:uiPriority w:val="99"/>
+    <w:semiHidden/>
+    <w:rsid w:val="000D3342"/>
+    <w:rPr>
+      <w:rFonts w:ascii="Courier New" w:eastAsia="Times New Roman" w:hAnsi="Courier New" w:cs="Courier New"/>
+      <w:sz w:val="20"/>
+      <w:szCs w:val="20"/>
+    </w:rPr>
+  </w:style>
 </w:styles>
 </file>
 

</xml_diff>

<commit_message>
listener using anonymous class
</commit_message>
<xml_diff>
--- a/Android Studio.docx
+++ b/Android Studio.docx
@@ -4,7 +4,23 @@
   <w:body>
     <w:p>
       <w:r>
-        <w:t>There Is two main files for every activity , the xml file for the design , in that we can drag and drop and also type it in text. Second file is the java file… which is the brain of the design , i.e. how the design will work.</w:t>
+        <w:t xml:space="preserve">There Is two main files for every </w:t>
+      </w:r>
+      <w:proofErr w:type="gramStart"/>
+      <w:r>
+        <w:t>activity ,</w:t>
+      </w:r>
+      <w:proofErr w:type="gramEnd"/>
+      <w:r>
+        <w:t xml:space="preserve"> the xml file for the design , in that we can drag and drop and also type it in text. Second file is the java file… which is the brain of the </w:t>
+      </w:r>
+      <w:proofErr w:type="gramStart"/>
+      <w:r>
+        <w:t>design ,</w:t>
+      </w:r>
+      <w:proofErr w:type="gramEnd"/>
+      <w:r>
+        <w:t xml:space="preserve"> i.e. how the design will work.</w:t>
       </w:r>
     </w:p>
     <w:p>
@@ -14,26 +30,81 @@
     </w:p>
     <w:p>
       <w:r>
-        <w:t xml:space="preserve">Import android.util.Log; </w:t>
+        <w:t xml:space="preserve">Import </w:t>
+      </w:r>
+      <w:proofErr w:type="spellStart"/>
+      <w:r>
+        <w:t>android.util.Log</w:t>
+      </w:r>
+      <w:proofErr w:type="spellEnd"/>
+      <w:r>
+        <w:t xml:space="preserve">; </w:t>
       </w:r>
       <w:r>
         <w:tab/>
       </w:r>
       <w:r>
         <w:tab/>
-        <w:t>//package for log datas</w:t>
-      </w:r>
-    </w:p>
-    <w:p>
-      <w:pPr>
-        <w:ind w:left="5040" w:hanging="5040"/>
-      </w:pPr>
-      <w:r>
-        <w:t>Log.i(“TheTagUsed”,”TheMessageToBePromt”);</w:t>
+        <w:t xml:space="preserve">//package for log </w:t>
+      </w:r>
+      <w:proofErr w:type="spellStart"/>
+      <w:r>
+        <w:t>datas</w:t>
+      </w:r>
+      <w:proofErr w:type="spellEnd"/>
+    </w:p>
+    <w:p>
+      <w:pPr>
+        <w:ind w:left="5040" w:hanging="5040"/>
+      </w:pPr>
+      <w:proofErr w:type="spellStart"/>
+      <w:proofErr w:type="gramStart"/>
+      <w:r>
+        <w:t>Log.i</w:t>
+      </w:r>
+      <w:proofErr w:type="spellEnd"/>
+      <w:r>
+        <w:t>(</w:t>
+      </w:r>
+      <w:proofErr w:type="gramEnd"/>
+      <w:r>
+        <w:t>“</w:t>
+      </w:r>
+      <w:proofErr w:type="spellStart"/>
+      <w:r>
+        <w:t>TheTagUsed</w:t>
+      </w:r>
+      <w:proofErr w:type="spellEnd"/>
+      <w:r>
+        <w:t>”,”</w:t>
+      </w:r>
+      <w:proofErr w:type="spellStart"/>
+      <w:r>
+        <w:t>TheMessageToBePromt</w:t>
+      </w:r>
+      <w:proofErr w:type="spellEnd"/>
+      <w:r>
+        <w:t>”);</w:t>
       </w:r>
       <w:r>
         <w:tab/>
-        <w:t>//used to promt message when this line is excecuted , the second parameter is displayed</w:t>
+        <w:t xml:space="preserve">//used to </w:t>
+      </w:r>
+      <w:proofErr w:type="spellStart"/>
+      <w:r>
+        <w:t>promt</w:t>
+      </w:r>
+      <w:proofErr w:type="spellEnd"/>
+      <w:r>
+        <w:t xml:space="preserve"> message when this line is </w:t>
+      </w:r>
+      <w:proofErr w:type="spellStart"/>
+      <w:r>
+        <w:t>excecuted</w:t>
+      </w:r>
+      <w:proofErr w:type="spellEnd"/>
+      <w:r>
+        <w:t xml:space="preserve"> , the second parameter is displayed</w:t>
       </w:r>
     </w:p>
     <w:p>
@@ -48,24 +119,55 @@
       <w:pPr>
         <w:ind w:left="5040" w:hanging="5040"/>
       </w:pPr>
-      <w:r>
-        <w:t>is needed to be converted to spainish or hindi or any other language so that only your string</w:t>
-      </w:r>
-    </w:p>
-    <w:p>
-      <w:pPr>
-        <w:ind w:left="5040" w:hanging="5040"/>
-      </w:pPr>
-      <w:r>
-        <w:t xml:space="preserve">resource would be changed and not the complete activity xml needed to be searched for, so it’s a lot </w:t>
-      </w:r>
-    </w:p>
-    <w:p>
-      <w:pPr>
-        <w:ind w:left="5040" w:hanging="5040"/>
-      </w:pPr>
-      <w:r>
-        <w:t xml:space="preserve">easier for the system to go </w:t>
+      <w:proofErr w:type="gramStart"/>
+      <w:r>
+        <w:t>is</w:t>
+      </w:r>
+      <w:proofErr w:type="gramEnd"/>
+      <w:r>
+        <w:t xml:space="preserve"> needed to be converted to </w:t>
+      </w:r>
+      <w:proofErr w:type="spellStart"/>
+      <w:r>
+        <w:t>spainish</w:t>
+      </w:r>
+      <w:proofErr w:type="spellEnd"/>
+      <w:r>
+        <w:t xml:space="preserve"> or </w:t>
+      </w:r>
+      <w:proofErr w:type="spellStart"/>
+      <w:r>
+        <w:t>hindi</w:t>
+      </w:r>
+      <w:proofErr w:type="spellEnd"/>
+      <w:r>
+        <w:t xml:space="preserve"> or any other language so that only your string</w:t>
+      </w:r>
+    </w:p>
+    <w:p>
+      <w:pPr>
+        <w:ind w:left="5040" w:hanging="5040"/>
+      </w:pPr>
+      <w:proofErr w:type="gramStart"/>
+      <w:r>
+        <w:t>resource</w:t>
+      </w:r>
+      <w:proofErr w:type="gramEnd"/>
+      <w:r>
+        <w:t xml:space="preserve"> would be changed and not the complete activity xml needed to be searched for, so it’s a lot </w:t>
+      </w:r>
+    </w:p>
+    <w:p>
+      <w:pPr>
+        <w:ind w:left="5040" w:hanging="5040"/>
+      </w:pPr>
+      <w:proofErr w:type="gramStart"/>
+      <w:r>
+        <w:t>easier</w:t>
+      </w:r>
+      <w:proofErr w:type="gramEnd"/>
+      <w:r>
+        <w:t xml:space="preserve"> for the system to go </w:t>
       </w:r>
       <w:r>
         <w:t>through.</w:t>
@@ -76,7 +178,15 @@
         <w:ind w:left="5040" w:hanging="5040"/>
       </w:pPr>
       <w:r>
-        <w:t>Import androd.widget.RelativeLayout;</w:t>
+        <w:t xml:space="preserve">Import </w:t>
+      </w:r>
+      <w:proofErr w:type="spellStart"/>
+      <w:r>
+        <w:t>androd.widget.RelativeLayout</w:t>
+      </w:r>
+      <w:proofErr w:type="spellEnd"/>
+      <w:r>
+        <w:t>;</w:t>
       </w:r>
       <w:r>
         <w:tab/>
@@ -88,7 +198,15 @@
         <w:ind w:left="5040" w:hanging="5040"/>
       </w:pPr>
       <w:r>
-        <w:t>Import android.widget.button;</w:t>
+        <w:t xml:space="preserve">Import </w:t>
+      </w:r>
+      <w:proofErr w:type="spellStart"/>
+      <w:r>
+        <w:t>android.widget.button</w:t>
+      </w:r>
+      <w:proofErr w:type="spellEnd"/>
+      <w:r>
+        <w:t>;</w:t>
       </w:r>
       <w:r>
         <w:tab/>
@@ -115,88 +233,228 @@
       <w:pPr>
         <w:ind w:left="5040" w:hanging="5040"/>
       </w:pPr>
-      <w:r>
-        <w:t>Android.view.View;</w:t>
-      </w:r>
-    </w:p>
-    <w:p>
-      <w:pPr>
-        <w:ind w:left="5040" w:hanging="5040"/>
-      </w:pPr>
-      <w:r>
-        <w:t>Android.widget.Button;</w:t>
-      </w:r>
-    </w:p>
-    <w:p>
-      <w:pPr>
-        <w:ind w:left="5040" w:hanging="5040"/>
-      </w:pPr>
-      <w:r>
-        <w:t>Android.widget.TextView;</w:t>
-      </w:r>
-    </w:p>
-    <w:p>
-      <w:pPr>
-        <w:ind w:left="5040" w:hanging="5040"/>
-      </w:pPr>
-      <w:r>
-        <w:t>After that, do the following in the onCreate method</w:t>
-      </w:r>
-    </w:p>
-    <w:p>
-      <w:pPr>
-        <w:ind w:left="5040" w:hanging="5040"/>
-      </w:pPr>
-      <w:r>
-        <w:t>Button &lt;button_name_that_i_want_to_use&gt; = (Button)findViewByID(R.Id.Shreyansbutton);</w:t>
-      </w:r>
-    </w:p>
-    <w:p>
-      <w:pPr>
-        <w:ind w:left="5040" w:hanging="5040"/>
-      </w:pPr>
-      <w:r>
-        <w:t>//here Shreyansbutton is the id given to the button</w:t>
-      </w:r>
-    </w:p>
-    <w:p>
-      <w:pPr>
-        <w:ind w:left="5040" w:hanging="5040"/>
-      </w:pPr>
-      <w:r>
-        <w:t>//suppose the variable’s name used is Shreyan_button</w:t>
-      </w:r>
-    </w:p>
-    <w:p>
-      <w:pPr>
-        <w:ind w:left="5040" w:hanging="5040"/>
-      </w:pPr>
-      <w:r>
-        <w:t>Shreyan_button.onClickListener(</w:t>
-      </w:r>
-    </w:p>
-    <w:p>
-      <w:pPr>
-        <w:ind w:left="5040" w:hanging="5040"/>
-      </w:pPr>
-      <w:r>
-        <w:t>New button.onClickListener(){</w:t>
-      </w:r>
-    </w:p>
-    <w:p>
-      <w:pPr>
-        <w:ind w:left="5040" w:hanging="5040"/>
-      </w:pPr>
-      <w:r>
-        <w:t>Public void onClick(view v){</w:t>
-      </w:r>
-    </w:p>
-    <w:p>
-      <w:pPr>
-        <w:ind w:left="5040" w:hanging="5040"/>
-      </w:pPr>
-      <w:r>
-        <w:t>TextView &lt;The_text_block&gt; = (TextView)findViewById(R.Id.Shreyanstext);</w:t>
+      <w:proofErr w:type="spellStart"/>
+      <w:r>
+        <w:t>Android.view.View</w:t>
+      </w:r>
+      <w:proofErr w:type="spellEnd"/>
+      <w:r>
+        <w:t>;</w:t>
+      </w:r>
+    </w:p>
+    <w:p>
+      <w:pPr>
+        <w:ind w:left="5040" w:hanging="5040"/>
+      </w:pPr>
+      <w:proofErr w:type="spellStart"/>
+      <w:r>
+        <w:t>Android.widget.Button</w:t>
+      </w:r>
+      <w:proofErr w:type="spellEnd"/>
+      <w:r>
+        <w:t>;</w:t>
+      </w:r>
+    </w:p>
+    <w:p>
+      <w:pPr>
+        <w:ind w:left="5040" w:hanging="5040"/>
+      </w:pPr>
+      <w:proofErr w:type="spellStart"/>
+      <w:r>
+        <w:t>Android.widget.TextView</w:t>
+      </w:r>
+      <w:proofErr w:type="spellEnd"/>
+      <w:r>
+        <w:t>;</w:t>
+      </w:r>
+    </w:p>
+    <w:p>
+      <w:pPr>
+        <w:ind w:left="5040" w:hanging="5040"/>
+      </w:pPr>
+      <w:r>
+        <w:t xml:space="preserve">After that, do the following in the </w:t>
+      </w:r>
+      <w:proofErr w:type="spellStart"/>
+      <w:r>
+        <w:t>onCreate</w:t>
+      </w:r>
+      <w:proofErr w:type="spellEnd"/>
+      <w:r>
+        <w:t xml:space="preserve"> method</w:t>
+      </w:r>
+    </w:p>
+    <w:p>
+      <w:pPr>
+        <w:ind w:left="5040" w:hanging="5040"/>
+      </w:pPr>
+      <w:r>
+        <w:t>Button &lt;</w:t>
+      </w:r>
+      <w:proofErr w:type="spellStart"/>
+      <w:r>
+        <w:t>button_name_that_i_want_to_use</w:t>
+      </w:r>
+      <w:proofErr w:type="spellEnd"/>
+      <w:r>
+        <w:t>&gt; = (Button</w:t>
+      </w:r>
+      <w:proofErr w:type="gramStart"/>
+      <w:r>
+        <w:t>)</w:t>
+      </w:r>
+      <w:proofErr w:type="spellStart"/>
+      <w:r>
+        <w:t>findViewByID</w:t>
+      </w:r>
+      <w:proofErr w:type="spellEnd"/>
+      <w:proofErr w:type="gramEnd"/>
+      <w:r>
+        <w:t>(</w:t>
+      </w:r>
+      <w:proofErr w:type="spellStart"/>
+      <w:r>
+        <w:t>R.Id.Shreyansbutton</w:t>
+      </w:r>
+      <w:proofErr w:type="spellEnd"/>
+      <w:r>
+        <w:t>);</w:t>
+      </w:r>
+    </w:p>
+    <w:p>
+      <w:pPr>
+        <w:ind w:left="5040" w:hanging="5040"/>
+      </w:pPr>
+      <w:r>
+        <w:t xml:space="preserve">//here </w:t>
+      </w:r>
+      <w:proofErr w:type="spellStart"/>
+      <w:r>
+        <w:t>Shreyansbutton</w:t>
+      </w:r>
+      <w:proofErr w:type="spellEnd"/>
+      <w:r>
+        <w:t xml:space="preserve"> is the id given to the button</w:t>
+      </w:r>
+    </w:p>
+    <w:p>
+      <w:pPr>
+        <w:ind w:left="5040" w:hanging="5040"/>
+      </w:pPr>
+      <w:r>
+        <w:t xml:space="preserve">//suppose the variable’s name used is </w:t>
+      </w:r>
+      <w:proofErr w:type="spellStart"/>
+      <w:r>
+        <w:t>Shreyan_button</w:t>
+      </w:r>
+      <w:proofErr w:type="spellEnd"/>
+    </w:p>
+    <w:p>
+      <w:pPr>
+        <w:ind w:left="5040" w:hanging="5040"/>
+      </w:pPr>
+      <w:proofErr w:type="spellStart"/>
+      <w:r>
+        <w:t>Shreyan_</w:t>
+      </w:r>
+      <w:proofErr w:type="gramStart"/>
+      <w:r>
+        <w:t>button.onClickListener</w:t>
+      </w:r>
+      <w:proofErr w:type="spellEnd"/>
+      <w:r>
+        <w:t>(</w:t>
+      </w:r>
+      <w:proofErr w:type="gramEnd"/>
+    </w:p>
+    <w:p>
+      <w:pPr>
+        <w:ind w:left="5040" w:hanging="5040"/>
+      </w:pPr>
+      <w:r>
+        <w:t xml:space="preserve">New </w:t>
+      </w:r>
+      <w:proofErr w:type="spellStart"/>
+      <w:proofErr w:type="gramStart"/>
+      <w:r>
+        <w:t>button.onClickListener</w:t>
+      </w:r>
+      <w:proofErr w:type="spellEnd"/>
+      <w:r>
+        <w:t>(</w:t>
+      </w:r>
+      <w:proofErr w:type="gramEnd"/>
+      <w:r>
+        <w:t>){</w:t>
+      </w:r>
+    </w:p>
+    <w:p>
+      <w:pPr>
+        <w:ind w:left="5040" w:hanging="5040"/>
+      </w:pPr>
+      <w:r>
+        <w:t xml:space="preserve">Public void </w:t>
+      </w:r>
+      <w:proofErr w:type="spellStart"/>
+      <w:proofErr w:type="gramStart"/>
+      <w:r>
+        <w:t>onClick</w:t>
+      </w:r>
+      <w:proofErr w:type="spellEnd"/>
+      <w:r>
+        <w:t>(</w:t>
+      </w:r>
+      <w:proofErr w:type="gramEnd"/>
+      <w:r>
+        <w:t>view v){</w:t>
+      </w:r>
+    </w:p>
+    <w:p>
+      <w:pPr>
+        <w:ind w:left="5040" w:hanging="5040"/>
+      </w:pPr>
+      <w:proofErr w:type="spellStart"/>
+      <w:r>
+        <w:t>TextView</w:t>
+      </w:r>
+      <w:proofErr w:type="spellEnd"/>
+      <w:r>
+        <w:t xml:space="preserve"> &lt;</w:t>
+      </w:r>
+      <w:proofErr w:type="spellStart"/>
+      <w:r>
+        <w:t>The_text_block</w:t>
+      </w:r>
+      <w:proofErr w:type="spellEnd"/>
+      <w:r>
+        <w:t>&gt; = (</w:t>
+      </w:r>
+      <w:proofErr w:type="spellStart"/>
+      <w:r>
+        <w:t>TextView</w:t>
+      </w:r>
+      <w:proofErr w:type="spellEnd"/>
+      <w:proofErr w:type="gramStart"/>
+      <w:r>
+        <w:t>)</w:t>
+      </w:r>
+      <w:proofErr w:type="spellStart"/>
+      <w:r>
+        <w:t>findViewById</w:t>
+      </w:r>
+      <w:proofErr w:type="spellEnd"/>
+      <w:proofErr w:type="gramEnd"/>
+      <w:r>
+        <w:t>(</w:t>
+      </w:r>
+      <w:proofErr w:type="spellStart"/>
+      <w:r>
+        <w:t>R.Id.Shreyanstext</w:t>
+      </w:r>
+      <w:proofErr w:type="spellEnd"/>
+      <w:r>
+        <w:t>);</w:t>
       </w:r>
     </w:p>
     <w:p>
@@ -209,8 +467,21 @@
       <w:r>
         <w:t xml:space="preserve">r the text piece is </w:t>
       </w:r>
-      <w:r>
-        <w:t>Shreyan_text.setText(“the string after the click just to display that the button is clicked”);</w:t>
+      <w:proofErr w:type="spellStart"/>
+      <w:r>
+        <w:t>Shreyan_</w:t>
+      </w:r>
+      <w:proofErr w:type="gramStart"/>
+      <w:r>
+        <w:t>text.setText</w:t>
+      </w:r>
+      <w:proofErr w:type="spellEnd"/>
+      <w:r>
+        <w:t>(</w:t>
+      </w:r>
+      <w:proofErr w:type="gramEnd"/>
+      <w:r>
+        <w:t>“the string after the click just to display that the button is clicked”);</w:t>
       </w:r>
     </w:p>
     <w:p>
@@ -237,32 +508,55 @@
           <w:b/>
         </w:rPr>
       </w:pPr>
+      <w:proofErr w:type="gramStart"/>
       <w:r>
         <w:rPr>
           <w:b/>
         </w:rPr>
-        <w:t>now for gestures…first we have to import following packages… :-</w:t>
-      </w:r>
-    </w:p>
-    <w:p>
-      <w:r>
-        <w:t>android.view.TextVIew;</w:t>
-      </w:r>
-    </w:p>
-    <w:p>
-      <w:pPr>
-        <w:ind w:left="5040" w:hanging="5040"/>
-      </w:pPr>
-      <w:r>
-        <w:t>android.view.MotionEvent;</w:t>
-      </w:r>
-    </w:p>
-    <w:p>
-      <w:pPr>
-        <w:ind w:left="5040" w:hanging="5040"/>
-      </w:pPr>
-      <w:r>
-        <w:t>android.view.GestureDetector;</w:t>
+        <w:t>now</w:t>
+      </w:r>
+      <w:proofErr w:type="gramEnd"/>
+      <w:r>
+        <w:rPr>
+          <w:b/>
+        </w:rPr>
+        <w:t xml:space="preserve"> for gestures…first we have to import following packages… :-</w:t>
+      </w:r>
+    </w:p>
+    <w:p>
+      <w:proofErr w:type="spellStart"/>
+      <w:r>
+        <w:t>android.view.TextVIew</w:t>
+      </w:r>
+      <w:proofErr w:type="spellEnd"/>
+      <w:r>
+        <w:t>;</w:t>
+      </w:r>
+    </w:p>
+    <w:p>
+      <w:pPr>
+        <w:ind w:left="5040" w:hanging="5040"/>
+      </w:pPr>
+      <w:proofErr w:type="spellStart"/>
+      <w:r>
+        <w:t>android.view.MotionEvent</w:t>
+      </w:r>
+      <w:proofErr w:type="spellEnd"/>
+      <w:r>
+        <w:t>;</w:t>
+      </w:r>
+    </w:p>
+    <w:p>
+      <w:pPr>
+        <w:ind w:left="5040" w:hanging="5040"/>
+      </w:pPr>
+      <w:proofErr w:type="spellStart"/>
+      <w:r>
+        <w:t>android.view.GestureDetector</w:t>
+      </w:r>
+      <w:proofErr w:type="spellEnd"/>
+      <w:r>
+        <w:t>;</w:t>
       </w:r>
     </w:p>
     <w:p>
@@ -282,16 +576,58 @@
       <w:pPr>
         <w:ind w:left="5040" w:hanging="5040"/>
       </w:pPr>
-      <w:r>
-        <w:t>then change the main class’s statement to:-</w:t>
-      </w:r>
-    </w:p>
-    <w:p>
-      <w:pPr>
-        <w:ind w:left="5040" w:hanging="5040"/>
-      </w:pPr>
-      <w:r>
-        <w:t>public class MainActivity extends ActionBarActivity implements GestureDetector.OnGestureListener, GestureDetector.OnDoubleTapListener{</w:t>
+      <w:proofErr w:type="gramStart"/>
+      <w:r>
+        <w:t>then</w:t>
+      </w:r>
+      <w:proofErr w:type="gramEnd"/>
+      <w:r>
+        <w:t xml:space="preserve"> change the main class’s statement to:-</w:t>
+      </w:r>
+    </w:p>
+    <w:p>
+      <w:pPr>
+        <w:ind w:left="5040" w:hanging="5040"/>
+      </w:pPr>
+      <w:proofErr w:type="gramStart"/>
+      <w:r>
+        <w:t>public</w:t>
+      </w:r>
+      <w:proofErr w:type="gramEnd"/>
+      <w:r>
+        <w:t xml:space="preserve"> class </w:t>
+      </w:r>
+      <w:proofErr w:type="spellStart"/>
+      <w:r>
+        <w:t>MainActivity</w:t>
+      </w:r>
+      <w:proofErr w:type="spellEnd"/>
+      <w:r>
+        <w:t xml:space="preserve"> extends </w:t>
+      </w:r>
+      <w:proofErr w:type="spellStart"/>
+      <w:r>
+        <w:t>ActionBarActivity</w:t>
+      </w:r>
+      <w:proofErr w:type="spellEnd"/>
+      <w:r>
+        <w:t xml:space="preserve"> implements </w:t>
+      </w:r>
+      <w:proofErr w:type="spellStart"/>
+      <w:r>
+        <w:t>GestureDetector.OnGestureListener</w:t>
+      </w:r>
+      <w:proofErr w:type="spellEnd"/>
+      <w:r>
+        <w:t xml:space="preserve">, </w:t>
+      </w:r>
+      <w:proofErr w:type="spellStart"/>
+      <w:r>
+        <w:t>GestureDetector.OnDoubleTapListener</w:t>
+      </w:r>
+      <w:proofErr w:type="spellEnd"/>
+      <w:r>
+        <w:t>{</w:t>
       </w:r>
     </w:p>
     <w:p>
@@ -315,50 +651,113 @@
         <w:ind w:left="5040" w:hanging="5040"/>
       </w:pPr>
       <w:r>
-        <w:t>Private TextView ShreyanMessage;</w:t>
-      </w:r>
-    </w:p>
-    <w:p>
-      <w:pPr>
-        <w:ind w:left="5040" w:hanging="5040"/>
-      </w:pPr>
-      <w:r>
-        <w:t>Private GestureDetectorCompat GestureDetector;</w:t>
-      </w:r>
-    </w:p>
-    <w:p>
-      <w:pPr>
-        <w:ind w:left="5040" w:hanging="5040"/>
-      </w:pPr>
-    </w:p>
-    <w:p>
-      <w:pPr>
-        <w:ind w:left="5040" w:hanging="5040"/>
-      </w:pPr>
-      <w:r>
-        <w:t xml:space="preserve">//then just go for ALT + INS , and select user defined method, so in that oress okay it will insert all types </w:t>
-      </w:r>
-    </w:p>
-    <w:p>
-      <w:pPr>
-        <w:ind w:left="5040" w:hanging="5040"/>
-      </w:pPr>
-      <w:r>
-        <w:t>//of gestures..and play in side every one accordingly</w:t>
-      </w:r>
-    </w:p>
-    <w:p>
-      <w:pPr>
-        <w:ind w:left="5040" w:hanging="5040"/>
-      </w:pPr>
-    </w:p>
-    <w:p>
-      <w:pPr>
-        <w:ind w:left="5040" w:hanging="5040"/>
-      </w:pPr>
-      <w:r>
-        <w:t>//One last thing…we need to override a method named onTouchEvent()</w:t>
-      </w:r>
+        <w:t xml:space="preserve">Private </w:t>
+      </w:r>
+      <w:proofErr w:type="spellStart"/>
+      <w:r>
+        <w:t>TextView</w:t>
+      </w:r>
+      <w:proofErr w:type="spellEnd"/>
+      <w:r>
+        <w:t xml:space="preserve"> </w:t>
+      </w:r>
+      <w:proofErr w:type="spellStart"/>
+      <w:r>
+        <w:t>ShreyanMessage</w:t>
+      </w:r>
+      <w:proofErr w:type="spellEnd"/>
+      <w:r>
+        <w:t>;</w:t>
+      </w:r>
+    </w:p>
+    <w:p>
+      <w:pPr>
+        <w:ind w:left="5040" w:hanging="5040"/>
+      </w:pPr>
+      <w:r>
+        <w:t xml:space="preserve">Private </w:t>
+      </w:r>
+      <w:proofErr w:type="spellStart"/>
+      <w:r>
+        <w:t>GestureDetectorCompat</w:t>
+      </w:r>
+      <w:proofErr w:type="spellEnd"/>
+      <w:r>
+        <w:t xml:space="preserve"> </w:t>
+      </w:r>
+      <w:proofErr w:type="spellStart"/>
+      <w:r>
+        <w:t>GestureDetector</w:t>
+      </w:r>
+      <w:proofErr w:type="spellEnd"/>
+      <w:r>
+        <w:t>;</w:t>
+      </w:r>
+    </w:p>
+    <w:p>
+      <w:pPr>
+        <w:ind w:left="5040" w:hanging="5040"/>
+      </w:pPr>
+    </w:p>
+    <w:p>
+      <w:pPr>
+        <w:ind w:left="5040" w:hanging="5040"/>
+      </w:pPr>
+      <w:r>
+        <w:t xml:space="preserve">//then just go for ALT + INS , and select user defined method, so in that </w:t>
+      </w:r>
+      <w:proofErr w:type="spellStart"/>
+      <w:r>
+        <w:t>oress</w:t>
+      </w:r>
+      <w:proofErr w:type="spellEnd"/>
+      <w:r>
+        <w:t xml:space="preserve"> okay it will insert all types </w:t>
+      </w:r>
+    </w:p>
+    <w:p>
+      <w:pPr>
+        <w:ind w:left="5040" w:hanging="5040"/>
+      </w:pPr>
+      <w:r>
+        <w:t xml:space="preserve">//of </w:t>
+      </w:r>
+      <w:proofErr w:type="spellStart"/>
+      <w:r>
+        <w:t>gestures</w:t>
+      </w:r>
+      <w:proofErr w:type="gramStart"/>
+      <w:r>
+        <w:t>..and</w:t>
+      </w:r>
+      <w:proofErr w:type="spellEnd"/>
+      <w:proofErr w:type="gramEnd"/>
+      <w:r>
+        <w:t xml:space="preserve"> play in side every one accordingly</w:t>
+      </w:r>
+    </w:p>
+    <w:p>
+      <w:pPr>
+        <w:ind w:left="5040" w:hanging="5040"/>
+      </w:pPr>
+    </w:p>
+    <w:p>
+      <w:pPr>
+        <w:ind w:left="5040" w:hanging="5040"/>
+      </w:pPr>
+      <w:r>
+        <w:t xml:space="preserve">//One last thing…we need to override a method named </w:t>
+      </w:r>
+      <w:proofErr w:type="spellStart"/>
+      <w:proofErr w:type="gramStart"/>
+      <w:r>
+        <w:t>onTouchEvent</w:t>
+      </w:r>
+      <w:proofErr w:type="spellEnd"/>
+      <w:r>
+        <w:t>()</w:t>
+      </w:r>
+      <w:proofErr w:type="gramEnd"/>
     </w:p>
     <w:p>
       <w:pPr>
@@ -372,13 +771,28 @@
       <w:pPr>
         <w:ind w:left="5040" w:hanging="5040"/>
       </w:pPr>
-      <w:r>
-        <w:t>This.gestureDetector.onTouchEvent(event);</w:t>
+      <w:proofErr w:type="spellStart"/>
+      <w:proofErr w:type="gramStart"/>
+      <w:r>
+        <w:t>This.gestureDetector.onTouchEvent</w:t>
+      </w:r>
+      <w:proofErr w:type="spellEnd"/>
+      <w:r>
+        <w:t>(</w:t>
+      </w:r>
+      <w:proofErr w:type="gramEnd"/>
+      <w:r>
+        <w:t>event);</w:t>
       </w:r>
       <w:r>
         <w:tab/>
-        <w:t>//here event is the variable passed by the //method onTouchEvent</w:t>
-      </w:r>
+        <w:t xml:space="preserve">//here event is the variable passed by the //method </w:t>
+      </w:r>
+      <w:proofErr w:type="spellStart"/>
+      <w:r>
+        <w:t>onTouchEvent</w:t>
+      </w:r>
+      <w:proofErr w:type="spellEnd"/>
     </w:p>
     <w:p>
       <w:r>
@@ -392,12 +806,33 @@
     </w:p>
     <w:p>
       <w:r>
-        <w:t>//when working with fragments , import:-</w:t>
-      </w:r>
-    </w:p>
-    <w:p>
-      <w:r>
-        <w:t>import android.app.Activity;</w:t>
+        <w:t xml:space="preserve">//when working with </w:t>
+      </w:r>
+      <w:proofErr w:type="gramStart"/>
+      <w:r>
+        <w:t>fragments ,</w:t>
+      </w:r>
+      <w:proofErr w:type="gramEnd"/>
+      <w:r>
+        <w:t xml:space="preserve"> import:-</w:t>
+      </w:r>
+    </w:p>
+    <w:p>
+      <w:proofErr w:type="gramStart"/>
+      <w:r>
+        <w:t>import</w:t>
+      </w:r>
+      <w:proofErr w:type="gramEnd"/>
+      <w:r>
+        <w:t xml:space="preserve"> </w:t>
+      </w:r>
+      <w:proofErr w:type="spellStart"/>
+      <w:r>
+        <w:t>android.app.Activity</w:t>
+      </w:r>
+      <w:proofErr w:type="spellEnd"/>
+      <w:r>
+        <w:t>;</w:t>
       </w:r>
       <w:r>
         <w:tab/>
@@ -407,18 +842,58 @@
     <w:p/>
     <w:p>
       <w:r>
-        <w:t>////If v r accessing internet in any form, v need to write this one in the manifest so that , the app knows ////we need to do access to the net..</w:t>
+        <w:t xml:space="preserve">////If v r accessing internet in any form, v need to write this one in the manifest so </w:t>
+      </w:r>
+      <w:proofErr w:type="gramStart"/>
+      <w:r>
+        <w:t>that ,</w:t>
+      </w:r>
+      <w:proofErr w:type="gramEnd"/>
+      <w:r>
+        <w:t xml:space="preserve"> the app knows ////we need to do access to the net..</w:t>
       </w:r>
     </w:p>
     <w:p>
       <w:r>
         <w:lastRenderedPageBreak/>
-        <w:t xml:space="preserve">    &lt;uses-permission android:name="android.permission.INTERNET"/&gt;</w:t>
-      </w:r>
-    </w:p>
-    <w:p>
-      <w:r>
-        <w:t>//i.e. this is the line due to which after the installation it asks for permission, that this app wants permission to access internet, just like it ask for it needs access to memory etc…</w:t>
+        <w:t xml:space="preserve">    &lt;</w:t>
+      </w:r>
+      <w:proofErr w:type="gramStart"/>
+      <w:r>
+        <w:t>uses-permission</w:t>
+      </w:r>
+      <w:proofErr w:type="gramEnd"/>
+      <w:r>
+        <w:t xml:space="preserve"> </w:t>
+      </w:r>
+      <w:proofErr w:type="spellStart"/>
+      <w:r>
+        <w:t>android:name</w:t>
+      </w:r>
+      <w:proofErr w:type="spellEnd"/>
+      <w:r>
+        <w:t>="</w:t>
+      </w:r>
+      <w:proofErr w:type="spellStart"/>
+      <w:r>
+        <w:t>android.permission.INTERNET</w:t>
+      </w:r>
+      <w:proofErr w:type="spellEnd"/>
+      <w:r>
+        <w:t>"/&gt;</w:t>
+      </w:r>
+    </w:p>
+    <w:p>
+      <w:r>
+        <w:t xml:space="preserve">//i.e. this is the line due to which after the installation it asks for permission, that this app wants permission to access internet, just like it ask for it needs access to memory </w:t>
+      </w:r>
+      <w:proofErr w:type="spellStart"/>
+      <w:r>
+        <w:t>etc</w:t>
+      </w:r>
+      <w:proofErr w:type="spellEnd"/>
+      <w:r>
+        <w:t>…</w:t>
       </w:r>
     </w:p>
     <w:p>
@@ -457,7 +932,38 @@
           <w:sz w:val="18"/>
           <w:szCs w:val="18"/>
         </w:rPr>
-        <w:t>Toast toast = Toast.</w:t>
+        <w:t xml:space="preserve">Toast </w:t>
+      </w:r>
+      <w:proofErr w:type="spellStart"/>
+      <w:r>
+        <w:rPr>
+          <w:rFonts w:ascii="Courier New" w:eastAsia="Times New Roman" w:hAnsi="Courier New" w:cs="Courier New"/>
+          <w:color w:val="000000"/>
+          <w:sz w:val="18"/>
+          <w:szCs w:val="18"/>
+        </w:rPr>
+        <w:t>toast</w:t>
+      </w:r>
+      <w:proofErr w:type="spellEnd"/>
+      <w:r>
+        <w:rPr>
+          <w:rFonts w:ascii="Courier New" w:eastAsia="Times New Roman" w:hAnsi="Courier New" w:cs="Courier New"/>
+          <w:color w:val="000000"/>
+          <w:sz w:val="18"/>
+          <w:szCs w:val="18"/>
+        </w:rPr>
+        <w:t xml:space="preserve"> = </w:t>
+      </w:r>
+      <w:proofErr w:type="spellStart"/>
+      <w:proofErr w:type="gramStart"/>
+      <w:r>
+        <w:rPr>
+          <w:rFonts w:ascii="Courier New" w:eastAsia="Times New Roman" w:hAnsi="Courier New" w:cs="Courier New"/>
+          <w:color w:val="000000"/>
+          <w:sz w:val="18"/>
+          <w:szCs w:val="18"/>
+        </w:rPr>
+        <w:t>Toast.</w:t>
       </w:r>
       <w:r>
         <w:rPr>
@@ -470,6 +976,7 @@
         </w:rPr>
         <w:t>makeText</w:t>
       </w:r>
+      <w:proofErr w:type="spellEnd"/>
       <w:r>
         <w:rPr>
           <w:rFonts w:ascii="Courier New" w:eastAsia="Times New Roman" w:hAnsi="Courier New" w:cs="Courier New"/>
@@ -479,6 +986,7 @@
         </w:rPr>
         <w:t>(</w:t>
       </w:r>
+      <w:proofErr w:type="gramEnd"/>
       <w:r>
         <w:rPr>
           <w:rFonts w:ascii="Courier New" w:eastAsia="Times New Roman" w:hAnsi="Courier New" w:cs="Courier New"/>
@@ -517,7 +1025,17 @@
           <w:sz w:val="18"/>
           <w:szCs w:val="18"/>
         </w:rPr>
-        <w:t>, Toast.</w:t>
+        <w:t xml:space="preserve">, </w:t>
+      </w:r>
+      <w:proofErr w:type="spellStart"/>
+      <w:r>
+        <w:rPr>
+          <w:rFonts w:ascii="Courier New" w:eastAsia="Times New Roman" w:hAnsi="Courier New" w:cs="Courier New"/>
+          <w:color w:val="000000"/>
+          <w:sz w:val="18"/>
+          <w:szCs w:val="18"/>
+        </w:rPr>
+        <w:t>Toast.</w:t>
       </w:r>
       <w:r>
         <w:rPr>
@@ -532,6 +1050,7 @@
         </w:rPr>
         <w:t>LENGTH_LONG</w:t>
       </w:r>
+      <w:proofErr w:type="spellEnd"/>
       <w:r>
         <w:rPr>
           <w:rFonts w:ascii="Courier New" w:eastAsia="Times New Roman" w:hAnsi="Courier New" w:cs="Courier New"/>
@@ -549,24 +1068,819 @@
           <w:szCs w:val="18"/>
         </w:rPr>
         <w:br/>
-        <w:t>toast.show();</w:t>
-      </w:r>
-    </w:p>
-    <w:p>
-      <w:r>
-        <w:t>//To make thing like when we insert headphone jack or something…the black thing that appers for a //while</w:t>
-      </w:r>
-    </w:p>
-    <w:p>
-      <w:r>
-        <w:t>//In Android Studio ctr + shift + / … yields to commenting the complete section…and same shortcut for //</w:t>
+      </w:r>
+      <w:proofErr w:type="spellStart"/>
+      <w:r>
+        <w:rPr>
+          <w:rFonts w:ascii="Courier New" w:eastAsia="Times New Roman" w:hAnsi="Courier New" w:cs="Courier New"/>
+          <w:color w:val="000000"/>
+          <w:sz w:val="18"/>
+          <w:szCs w:val="18"/>
+        </w:rPr>
+        <w:t>toast.show</w:t>
+      </w:r>
+      <w:proofErr w:type="spellEnd"/>
+      <w:r>
+        <w:rPr>
+          <w:rFonts w:ascii="Courier New" w:eastAsia="Times New Roman" w:hAnsi="Courier New" w:cs="Courier New"/>
+          <w:color w:val="000000"/>
+          <w:sz w:val="18"/>
+          <w:szCs w:val="18"/>
+        </w:rPr>
+        <w:t>();</w:t>
+      </w:r>
+    </w:p>
+    <w:p>
+      <w:r>
+        <w:t xml:space="preserve">//To make thing like when we insert headphone jack or something…the black thing that </w:t>
+      </w:r>
+      <w:proofErr w:type="spellStart"/>
+      <w:r>
+        <w:t>appers</w:t>
+      </w:r>
+      <w:proofErr w:type="spellEnd"/>
+      <w:r>
+        <w:t xml:space="preserve"> for a //while</w:t>
+      </w:r>
+    </w:p>
+    <w:p>
+      <w:r>
+        <w:t xml:space="preserve">//In Android Studio </w:t>
+      </w:r>
+      <w:proofErr w:type="spellStart"/>
+      <w:r>
+        <w:t>ctr</w:t>
+      </w:r>
+      <w:proofErr w:type="spellEnd"/>
+      <w:r>
+        <w:t xml:space="preserve"> + shift + / … yields to commenting the complete section…and same shortcut for //uncommenting it</w:t>
+      </w:r>
+    </w:p>
+    <w:p>
+      <w:r>
+        <w:t xml:space="preserve">//good option in place of doing what we used to do earlier…for event </w:t>
+      </w:r>
+      <w:proofErr w:type="spellStart"/>
+      <w:r>
+        <w:t>listners</w:t>
+      </w:r>
+      <w:proofErr w:type="spellEnd"/>
+    </w:p>
+    <w:p>
+      <w:pPr>
+        <w:shd w:val="clear" w:color="auto" w:fill="FFFFFF"/>
+        <w:tabs>
+          <w:tab w:val="left" w:pos="916"/>
+          <w:tab w:val="left" w:pos="1832"/>
+          <w:tab w:val="left" w:pos="2748"/>
+          <w:tab w:val="left" w:pos="3664"/>
+          <w:tab w:val="left" w:pos="4580"/>
+          <w:tab w:val="left" w:pos="5496"/>
+          <w:tab w:val="left" w:pos="6412"/>
+          <w:tab w:val="left" w:pos="7328"/>
+          <w:tab w:val="left" w:pos="8244"/>
+          <w:tab w:val="left" w:pos="9160"/>
+          <w:tab w:val="left" w:pos="10076"/>
+          <w:tab w:val="left" w:pos="10992"/>
+          <w:tab w:val="left" w:pos="11908"/>
+          <w:tab w:val="left" w:pos="12824"/>
+          <w:tab w:val="left" w:pos="13740"/>
+          <w:tab w:val="left" w:pos="14656"/>
+        </w:tabs>
+        <w:spacing w:after="0" w:line="240" w:lineRule="auto"/>
+        <w:rPr>
+          <w:rFonts w:ascii="Courier New" w:eastAsia="Times New Roman" w:hAnsi="Courier New" w:cs="Courier New"/>
+          <w:color w:val="000000"/>
+          <w:sz w:val="18"/>
+          <w:szCs w:val="18"/>
+        </w:rPr>
+      </w:pPr>
+      <w:proofErr w:type="spellStart"/>
+      <w:r>
+        <w:rPr>
+          <w:rFonts w:ascii="Courier New" w:eastAsia="Times New Roman" w:hAnsi="Courier New" w:cs="Courier New"/>
+          <w:color w:val="000000"/>
+          <w:sz w:val="18"/>
+          <w:szCs w:val="18"/>
+          <w:shd w:val="clear" w:color="auto" w:fill="E4E4FF"/>
+        </w:rPr>
+        <w:t>View</w:t>
+      </w:r>
+      <w:r>
+        <w:rPr>
+          <w:rFonts w:ascii="Courier New" w:eastAsia="Times New Roman" w:hAnsi="Courier New" w:cs="Courier New"/>
+          <w:color w:val="000000"/>
+          <w:sz w:val="18"/>
+          <w:szCs w:val="18"/>
+        </w:rPr>
+        <w:t>.OnClickListener</w:t>
+      </w:r>
+      <w:proofErr w:type="spellEnd"/>
+      <w:r>
+        <w:rPr>
+          <w:rFonts w:ascii="Courier New" w:eastAsia="Times New Roman" w:hAnsi="Courier New" w:cs="Courier New"/>
+          <w:color w:val="000000"/>
+          <w:sz w:val="18"/>
+          <w:szCs w:val="18"/>
+        </w:rPr>
+        <w:t xml:space="preserve"> </w:t>
+      </w:r>
+      <w:proofErr w:type="spellStart"/>
+      <w:r>
+        <w:rPr>
+          <w:rFonts w:ascii="Courier New" w:eastAsia="Times New Roman" w:hAnsi="Courier New" w:cs="Courier New"/>
+          <w:b/>
+          <w:bCs/>
+          <w:color w:val="660E7A"/>
+          <w:sz w:val="18"/>
+          <w:szCs w:val="18"/>
+        </w:rPr>
+        <w:t>generalClickListner</w:t>
+      </w:r>
+      <w:proofErr w:type="spellEnd"/>
+      <w:r>
+        <w:rPr>
+          <w:rFonts w:ascii="Courier New" w:eastAsia="Times New Roman" w:hAnsi="Courier New" w:cs="Courier New"/>
+          <w:b/>
+          <w:bCs/>
+          <w:color w:val="660E7A"/>
+          <w:sz w:val="18"/>
+          <w:szCs w:val="18"/>
+        </w:rPr>
+        <w:t xml:space="preserve"> </w:t>
+      </w:r>
+      <w:r>
+        <w:rPr>
+          <w:rFonts w:ascii="Courier New" w:eastAsia="Times New Roman" w:hAnsi="Courier New" w:cs="Courier New"/>
+          <w:color w:val="000000"/>
+          <w:sz w:val="18"/>
+          <w:szCs w:val="18"/>
+        </w:rPr>
+        <w:t xml:space="preserve">= </w:t>
+      </w:r>
+      <w:r>
+        <w:rPr>
+          <w:rFonts w:ascii="Courier New" w:eastAsia="Times New Roman" w:hAnsi="Courier New" w:cs="Courier New"/>
+          <w:b/>
+          <w:bCs/>
+          <w:color w:val="000080"/>
+          <w:sz w:val="18"/>
+          <w:szCs w:val="18"/>
+        </w:rPr>
+        <w:t xml:space="preserve">new </w:t>
+      </w:r>
+      <w:proofErr w:type="spellStart"/>
+      <w:proofErr w:type="gramStart"/>
+      <w:r>
+        <w:rPr>
+          <w:rFonts w:ascii="Courier New" w:eastAsia="Times New Roman" w:hAnsi="Courier New" w:cs="Courier New"/>
+          <w:color w:val="000000"/>
+          <w:sz w:val="18"/>
+          <w:szCs w:val="18"/>
+          <w:shd w:val="clear" w:color="auto" w:fill="E4E4FF"/>
+        </w:rPr>
+        <w:t>View</w:t>
+      </w:r>
+      <w:r>
+        <w:rPr>
+          <w:rFonts w:ascii="Courier New" w:eastAsia="Times New Roman" w:hAnsi="Courier New" w:cs="Courier New"/>
+          <w:color w:val="000000"/>
+          <w:sz w:val="18"/>
+          <w:szCs w:val="18"/>
+        </w:rPr>
+        <w:t>.OnClickListener</w:t>
+      </w:r>
+      <w:proofErr w:type="spellEnd"/>
+      <w:r>
+        <w:rPr>
+          <w:rFonts w:ascii="Courier New" w:eastAsia="Times New Roman" w:hAnsi="Courier New" w:cs="Courier New"/>
+          <w:color w:val="000000"/>
+          <w:sz w:val="18"/>
+          <w:szCs w:val="18"/>
+        </w:rPr>
+        <w:t>(</w:t>
+      </w:r>
+      <w:proofErr w:type="gramEnd"/>
+      <w:r>
+        <w:rPr>
+          <w:rFonts w:ascii="Courier New" w:eastAsia="Times New Roman" w:hAnsi="Courier New" w:cs="Courier New"/>
+          <w:color w:val="000000"/>
+          <w:sz w:val="18"/>
+          <w:szCs w:val="18"/>
+        </w:rPr>
+        <w:t>) {</w:t>
+      </w:r>
+      <w:r>
+        <w:rPr>
+          <w:rFonts w:ascii="Courier New" w:eastAsia="Times New Roman" w:hAnsi="Courier New" w:cs="Courier New"/>
+          <w:color w:val="000000"/>
+          <w:sz w:val="18"/>
+          <w:szCs w:val="18"/>
+        </w:rPr>
+        <w:br/>
+        <w:t xml:space="preserve">    </w:t>
+      </w:r>
+      <w:r>
+        <w:rPr>
+          <w:rFonts w:ascii="Courier New" w:eastAsia="Times New Roman" w:hAnsi="Courier New" w:cs="Courier New"/>
+          <w:color w:val="808000"/>
+          <w:sz w:val="18"/>
+          <w:szCs w:val="18"/>
+        </w:rPr>
+        <w:t>@Override</w:t>
+      </w:r>
+      <w:r>
+        <w:rPr>
+          <w:rFonts w:ascii="Courier New" w:eastAsia="Times New Roman" w:hAnsi="Courier New" w:cs="Courier New"/>
+          <w:color w:val="808000"/>
+          <w:sz w:val="18"/>
+          <w:szCs w:val="18"/>
+        </w:rPr>
+        <w:br/>
+        <w:t xml:space="preserve">    </w:t>
+      </w:r>
+      <w:r>
+        <w:rPr>
+          <w:rFonts w:ascii="Courier New" w:eastAsia="Times New Roman" w:hAnsi="Courier New" w:cs="Courier New"/>
+          <w:b/>
+          <w:bCs/>
+          <w:color w:val="000080"/>
+          <w:sz w:val="18"/>
+          <w:szCs w:val="18"/>
+        </w:rPr>
+        <w:t xml:space="preserve">public void </w:t>
+      </w:r>
+      <w:proofErr w:type="spellStart"/>
+      <w:r>
+        <w:rPr>
+          <w:rFonts w:ascii="Courier New" w:eastAsia="Times New Roman" w:hAnsi="Courier New" w:cs="Courier New"/>
+          <w:color w:val="000000"/>
+          <w:sz w:val="18"/>
+          <w:szCs w:val="18"/>
+        </w:rPr>
+        <w:t>onClick</w:t>
+      </w:r>
+      <w:proofErr w:type="spellEnd"/>
+      <w:r>
+        <w:rPr>
+          <w:rFonts w:ascii="Courier New" w:eastAsia="Times New Roman" w:hAnsi="Courier New" w:cs="Courier New"/>
+          <w:color w:val="000000"/>
+          <w:sz w:val="18"/>
+          <w:szCs w:val="18"/>
+        </w:rPr>
+        <w:t>(</w:t>
+      </w:r>
+      <w:r>
+        <w:rPr>
+          <w:rFonts w:ascii="Courier New" w:eastAsia="Times New Roman" w:hAnsi="Courier New" w:cs="Courier New"/>
+          <w:b/>
+          <w:bCs/>
+          <w:color w:val="000080"/>
+          <w:sz w:val="18"/>
+          <w:szCs w:val="18"/>
+        </w:rPr>
+        <w:t xml:space="preserve">final </w:t>
+      </w:r>
+      <w:r>
+        <w:rPr>
+          <w:rFonts w:ascii="Courier New" w:eastAsia="Times New Roman" w:hAnsi="Courier New" w:cs="Courier New"/>
+          <w:color w:val="000000"/>
+          <w:sz w:val="18"/>
+          <w:szCs w:val="18"/>
+          <w:shd w:val="clear" w:color="auto" w:fill="E4E4FF"/>
+        </w:rPr>
+        <w:t>View</w:t>
+      </w:r>
+      <w:r>
+        <w:rPr>
+          <w:rFonts w:ascii="Courier New" w:eastAsia="Times New Roman" w:hAnsi="Courier New" w:cs="Courier New"/>
+          <w:color w:val="000000"/>
+          <w:sz w:val="18"/>
+          <w:szCs w:val="18"/>
+        </w:rPr>
+        <w:t xml:space="preserve"> v){</w:t>
+      </w:r>
+      <w:r>
+        <w:rPr>
+          <w:rFonts w:ascii="Courier New" w:eastAsia="Times New Roman" w:hAnsi="Courier New" w:cs="Courier New"/>
+          <w:color w:val="000000"/>
+          <w:sz w:val="18"/>
+          <w:szCs w:val="18"/>
+        </w:rPr>
+        <w:br/>
+        <w:t xml:space="preserve">        </w:t>
+      </w:r>
+      <w:r>
+        <w:rPr>
+          <w:rFonts w:ascii="Courier New" w:eastAsia="Times New Roman" w:hAnsi="Courier New" w:cs="Courier New"/>
+          <w:b/>
+          <w:bCs/>
+          <w:color w:val="000080"/>
+          <w:sz w:val="18"/>
+          <w:szCs w:val="18"/>
+        </w:rPr>
+        <w:t xml:space="preserve">switch </w:t>
+      </w:r>
+      <w:r>
+        <w:rPr>
+          <w:rFonts w:ascii="Courier New" w:eastAsia="Times New Roman" w:hAnsi="Courier New" w:cs="Courier New"/>
+          <w:color w:val="000000"/>
+          <w:sz w:val="18"/>
+          <w:szCs w:val="18"/>
+        </w:rPr>
+        <w:t>(</w:t>
+      </w:r>
+      <w:proofErr w:type="spellStart"/>
+      <w:r>
+        <w:rPr>
+          <w:rFonts w:ascii="Courier New" w:eastAsia="Times New Roman" w:hAnsi="Courier New" w:cs="Courier New"/>
+          <w:color w:val="000000"/>
+          <w:sz w:val="18"/>
+          <w:szCs w:val="18"/>
+        </w:rPr>
+        <w:t>v.getId</w:t>
+      </w:r>
+      <w:proofErr w:type="spellEnd"/>
+      <w:r>
+        <w:rPr>
+          <w:rFonts w:ascii="Courier New" w:eastAsia="Times New Roman" w:hAnsi="Courier New" w:cs="Courier New"/>
+          <w:color w:val="000000"/>
+          <w:sz w:val="18"/>
+          <w:szCs w:val="18"/>
+        </w:rPr>
+        <w:t>())</w:t>
+      </w:r>
+      <w:r>
+        <w:rPr>
+          <w:rFonts w:ascii="Courier New" w:eastAsia="Times New Roman" w:hAnsi="Courier New" w:cs="Courier New"/>
+          <w:color w:val="000000"/>
+          <w:sz w:val="18"/>
+          <w:szCs w:val="18"/>
+        </w:rPr>
+        <w:br/>
+        <w:t xml:space="preserve">        {</w:t>
+      </w:r>
+      <w:r>
+        <w:rPr>
+          <w:rFonts w:ascii="Courier New" w:eastAsia="Times New Roman" w:hAnsi="Courier New" w:cs="Courier New"/>
+          <w:color w:val="000000"/>
+          <w:sz w:val="18"/>
+          <w:szCs w:val="18"/>
+        </w:rPr>
+        <w:br/>
+        <w:t xml:space="preserve">            </w:t>
+      </w:r>
+      <w:r>
+        <w:rPr>
+          <w:rFonts w:ascii="Courier New" w:eastAsia="Times New Roman" w:hAnsi="Courier New" w:cs="Courier New"/>
+          <w:b/>
+          <w:bCs/>
+          <w:color w:val="000080"/>
+          <w:sz w:val="18"/>
+          <w:szCs w:val="18"/>
+        </w:rPr>
+        <w:t xml:space="preserve">case </w:t>
+      </w:r>
+      <w:proofErr w:type="spellStart"/>
+      <w:r>
+        <w:rPr>
+          <w:rFonts w:ascii="Courier New" w:eastAsia="Times New Roman" w:hAnsi="Courier New" w:cs="Courier New"/>
+          <w:color w:val="000000"/>
+          <w:sz w:val="18"/>
+          <w:szCs w:val="18"/>
+        </w:rPr>
+        <w:t>R.id.</w:t>
+      </w:r>
+      <w:r>
+        <w:rPr>
+          <w:rFonts w:ascii="Courier New" w:eastAsia="Times New Roman" w:hAnsi="Courier New" w:cs="Courier New"/>
+          <w:b/>
+          <w:bCs/>
+          <w:i/>
+          <w:iCs/>
+          <w:color w:val="660E7A"/>
+          <w:sz w:val="18"/>
+          <w:szCs w:val="18"/>
+        </w:rPr>
+        <w:t>BT_Challenge</w:t>
+      </w:r>
+      <w:proofErr w:type="spellEnd"/>
+      <w:r>
+        <w:rPr>
+          <w:rFonts w:ascii="Courier New" w:eastAsia="Times New Roman" w:hAnsi="Courier New" w:cs="Courier New"/>
+          <w:color w:val="000000"/>
+          <w:sz w:val="18"/>
+          <w:szCs w:val="18"/>
+        </w:rPr>
+        <w:t>:</w:t>
+      </w:r>
+      <w:r>
+        <w:rPr>
+          <w:rFonts w:ascii="Courier New" w:eastAsia="Times New Roman" w:hAnsi="Courier New" w:cs="Courier New"/>
+          <w:color w:val="000000"/>
+          <w:sz w:val="18"/>
+          <w:szCs w:val="18"/>
+        </w:rPr>
+        <w:br/>
+        <w:t xml:space="preserve">                </w:t>
+      </w:r>
+      <w:r>
+        <w:rPr>
+          <w:rFonts w:ascii="Courier New" w:eastAsia="Times New Roman" w:hAnsi="Courier New" w:cs="Courier New"/>
+          <w:i/>
+          <w:iCs/>
+          <w:color w:val="808080"/>
+          <w:sz w:val="18"/>
+          <w:szCs w:val="18"/>
+        </w:rPr>
+        <w:t>//if()</w:t>
+      </w:r>
+      <w:r>
+        <w:rPr>
+          <w:rFonts w:ascii="Courier New" w:eastAsia="Times New Roman" w:hAnsi="Courier New" w:cs="Courier New"/>
+          <w:i/>
+          <w:iCs/>
+          <w:color w:val="808080"/>
+          <w:sz w:val="18"/>
+          <w:szCs w:val="18"/>
+        </w:rPr>
+        <w:br/>
+        <w:t xml:space="preserve">                    </w:t>
+      </w:r>
+      <w:r>
+        <w:rPr>
+          <w:rFonts w:ascii="Courier New" w:eastAsia="Times New Roman" w:hAnsi="Courier New" w:cs="Courier New"/>
+          <w:b/>
+          <w:bCs/>
+          <w:color w:val="000080"/>
+          <w:sz w:val="18"/>
+          <w:szCs w:val="18"/>
+        </w:rPr>
+        <w:t>break</w:t>
+      </w:r>
+      <w:r>
+        <w:rPr>
+          <w:rFonts w:ascii="Courier New" w:eastAsia="Times New Roman" w:hAnsi="Courier New" w:cs="Courier New"/>
+          <w:color w:val="000000"/>
+          <w:sz w:val="18"/>
+          <w:szCs w:val="18"/>
+        </w:rPr>
+        <w:t>;</w:t>
+      </w:r>
+      <w:r>
+        <w:rPr>
+          <w:rFonts w:ascii="Courier New" w:eastAsia="Times New Roman" w:hAnsi="Courier New" w:cs="Courier New"/>
+          <w:color w:val="000000"/>
+          <w:sz w:val="18"/>
+          <w:szCs w:val="18"/>
+        </w:rPr>
+        <w:br/>
+        <w:t xml:space="preserve">            </w:t>
+      </w:r>
+      <w:r>
+        <w:rPr>
+          <w:rFonts w:ascii="Courier New" w:eastAsia="Times New Roman" w:hAnsi="Courier New" w:cs="Courier New"/>
+          <w:b/>
+          <w:bCs/>
+          <w:color w:val="000080"/>
+          <w:sz w:val="18"/>
+          <w:szCs w:val="18"/>
+        </w:rPr>
+        <w:t xml:space="preserve">case </w:t>
+      </w:r>
+      <w:proofErr w:type="spellStart"/>
+      <w:r>
+        <w:rPr>
+          <w:rFonts w:ascii="Courier New" w:eastAsia="Times New Roman" w:hAnsi="Courier New" w:cs="Courier New"/>
+          <w:color w:val="000000"/>
+          <w:sz w:val="18"/>
+          <w:szCs w:val="18"/>
+        </w:rPr>
+        <w:t>R.id.</w:t>
+      </w:r>
+      <w:r>
+        <w:rPr>
+          <w:rFonts w:ascii="Courier New" w:eastAsia="Times New Roman" w:hAnsi="Courier New" w:cs="Courier New"/>
+          <w:b/>
+          <w:bCs/>
+          <w:i/>
+          <w:iCs/>
+          <w:color w:val="660E7A"/>
+          <w:sz w:val="18"/>
+          <w:szCs w:val="18"/>
+        </w:rPr>
+        <w:t>BT_Reset</w:t>
+      </w:r>
+      <w:proofErr w:type="spellEnd"/>
+      <w:r>
+        <w:rPr>
+          <w:rFonts w:ascii="Courier New" w:eastAsia="Times New Roman" w:hAnsi="Courier New" w:cs="Courier New"/>
+          <w:color w:val="000000"/>
+          <w:sz w:val="18"/>
+          <w:szCs w:val="18"/>
+        </w:rPr>
+        <w:t>:</w:t>
+      </w:r>
+      <w:r>
+        <w:rPr>
+          <w:rFonts w:ascii="Courier New" w:eastAsia="Times New Roman" w:hAnsi="Courier New" w:cs="Courier New"/>
+          <w:color w:val="000000"/>
+          <w:sz w:val="18"/>
+          <w:szCs w:val="18"/>
+        </w:rPr>
+        <w:br/>
+        <w:t xml:space="preserve">                </w:t>
+      </w:r>
+      <w:r>
+        <w:rPr>
+          <w:rFonts w:ascii="Courier New" w:eastAsia="Times New Roman" w:hAnsi="Courier New" w:cs="Courier New"/>
+          <w:b/>
+          <w:bCs/>
+          <w:color w:val="000080"/>
+          <w:sz w:val="18"/>
+          <w:szCs w:val="18"/>
+        </w:rPr>
+        <w:t>break</w:t>
+      </w:r>
+      <w:r>
+        <w:rPr>
+          <w:rFonts w:ascii="Courier New" w:eastAsia="Times New Roman" w:hAnsi="Courier New" w:cs="Courier New"/>
+          <w:color w:val="000000"/>
+          <w:sz w:val="18"/>
+          <w:szCs w:val="18"/>
+        </w:rPr>
+        <w:t>;</w:t>
+      </w:r>
+      <w:r>
+        <w:rPr>
+          <w:rFonts w:ascii="Courier New" w:eastAsia="Times New Roman" w:hAnsi="Courier New" w:cs="Courier New"/>
+          <w:color w:val="000000"/>
+          <w:sz w:val="18"/>
+          <w:szCs w:val="18"/>
+        </w:rPr>
+        <w:br/>
+        <w:t xml:space="preserve">        }</w:t>
+      </w:r>
+      <w:r>
+        <w:rPr>
+          <w:rFonts w:ascii="Courier New" w:eastAsia="Times New Roman" w:hAnsi="Courier New" w:cs="Courier New"/>
+          <w:color w:val="000000"/>
+          <w:sz w:val="18"/>
+          <w:szCs w:val="18"/>
+        </w:rPr>
+        <w:br/>
+        <w:t xml:space="preserve">    }</w:t>
+      </w:r>
+      <w:r>
+        <w:rPr>
+          <w:rFonts w:ascii="Courier New" w:eastAsia="Times New Roman" w:hAnsi="Courier New" w:cs="Courier New"/>
+          <w:color w:val="000000"/>
+          <w:sz w:val="18"/>
+          <w:szCs w:val="18"/>
+        </w:rPr>
+        <w:br/>
+      </w:r>
+      <w:r>
+        <w:rPr>
+          <w:rFonts w:ascii="Courier New" w:eastAsia="Times New Roman" w:hAnsi="Courier New" w:cs="Courier New"/>
+          <w:color w:val="000000"/>
+          <w:sz w:val="18"/>
+          <w:szCs w:val="18"/>
+        </w:rPr>
+        <w:br/>
+        <w:t>};</w:t>
+      </w:r>
+    </w:p>
+    <w:p>
+      <w:r>
+        <w:t>…</w:t>
+      </w:r>
+    </w:p>
+    <w:p>
+      <w:r>
+        <w:t>And in the place where needed:-</w:t>
       </w:r>
       <w:bookmarkStart w:id="0" w:name="_GoBack"/>
       <w:bookmarkEnd w:id="0"/>
-      <w:r>
-        <w:t>uncommenting it</w:t>
-      </w:r>
-    </w:p>
+    </w:p>
+    <w:p>
+      <w:pPr>
+        <w:shd w:val="clear" w:color="auto" w:fill="FFFFFF"/>
+        <w:tabs>
+          <w:tab w:val="left" w:pos="916"/>
+          <w:tab w:val="left" w:pos="1832"/>
+          <w:tab w:val="left" w:pos="2748"/>
+          <w:tab w:val="left" w:pos="3664"/>
+          <w:tab w:val="left" w:pos="4580"/>
+          <w:tab w:val="left" w:pos="5496"/>
+          <w:tab w:val="left" w:pos="6412"/>
+          <w:tab w:val="left" w:pos="7328"/>
+          <w:tab w:val="left" w:pos="8244"/>
+          <w:tab w:val="left" w:pos="9160"/>
+          <w:tab w:val="left" w:pos="10076"/>
+          <w:tab w:val="left" w:pos="10992"/>
+          <w:tab w:val="left" w:pos="11908"/>
+          <w:tab w:val="left" w:pos="12824"/>
+          <w:tab w:val="left" w:pos="13740"/>
+          <w:tab w:val="left" w:pos="14656"/>
+        </w:tabs>
+        <w:spacing w:after="0" w:line="240" w:lineRule="auto"/>
+        <w:rPr>
+          <w:rFonts w:ascii="Courier New" w:eastAsia="Times New Roman" w:hAnsi="Courier New" w:cs="Courier New"/>
+          <w:color w:val="000000"/>
+          <w:sz w:val="18"/>
+          <w:szCs w:val="18"/>
+        </w:rPr>
+      </w:pPr>
+      <w:r>
+        <w:rPr>
+          <w:rFonts w:ascii="Courier New" w:eastAsia="Times New Roman" w:hAnsi="Courier New" w:cs="Courier New"/>
+          <w:color w:val="000000"/>
+          <w:sz w:val="18"/>
+          <w:szCs w:val="18"/>
+        </w:rPr>
+        <w:t xml:space="preserve">Button </w:t>
+      </w:r>
+      <w:proofErr w:type="spellStart"/>
+      <w:r>
+        <w:rPr>
+          <w:rFonts w:ascii="Courier New" w:eastAsia="Times New Roman" w:hAnsi="Courier New" w:cs="Courier New"/>
+          <w:color w:val="000000"/>
+          <w:sz w:val="18"/>
+          <w:szCs w:val="18"/>
+        </w:rPr>
+        <w:t>BT_Challenge</w:t>
+      </w:r>
+      <w:proofErr w:type="spellEnd"/>
+      <w:r>
+        <w:rPr>
+          <w:rFonts w:ascii="Courier New" w:eastAsia="Times New Roman" w:hAnsi="Courier New" w:cs="Courier New"/>
+          <w:color w:val="000000"/>
+          <w:sz w:val="18"/>
+          <w:szCs w:val="18"/>
+        </w:rPr>
+        <w:t xml:space="preserve"> = (Button</w:t>
+      </w:r>
+      <w:proofErr w:type="gramStart"/>
+      <w:r>
+        <w:rPr>
+          <w:rFonts w:ascii="Courier New" w:eastAsia="Times New Roman" w:hAnsi="Courier New" w:cs="Courier New"/>
+          <w:color w:val="000000"/>
+          <w:sz w:val="18"/>
+          <w:szCs w:val="18"/>
+        </w:rPr>
+        <w:t>)</w:t>
+      </w:r>
+      <w:proofErr w:type="spellStart"/>
+      <w:r>
+        <w:rPr>
+          <w:rFonts w:ascii="Courier New" w:eastAsia="Times New Roman" w:hAnsi="Courier New" w:cs="Courier New"/>
+          <w:color w:val="000000"/>
+          <w:sz w:val="18"/>
+          <w:szCs w:val="18"/>
+        </w:rPr>
+        <w:t>findViewById</w:t>
+      </w:r>
+      <w:proofErr w:type="spellEnd"/>
+      <w:proofErr w:type="gramEnd"/>
+      <w:r>
+        <w:rPr>
+          <w:rFonts w:ascii="Courier New" w:eastAsia="Times New Roman" w:hAnsi="Courier New" w:cs="Courier New"/>
+          <w:color w:val="000000"/>
+          <w:sz w:val="18"/>
+          <w:szCs w:val="18"/>
+        </w:rPr>
+        <w:t>(</w:t>
+      </w:r>
+      <w:proofErr w:type="spellStart"/>
+      <w:r>
+        <w:rPr>
+          <w:rFonts w:ascii="Courier New" w:eastAsia="Times New Roman" w:hAnsi="Courier New" w:cs="Courier New"/>
+          <w:color w:val="000000"/>
+          <w:sz w:val="18"/>
+          <w:szCs w:val="18"/>
+        </w:rPr>
+        <w:t>R.id.</w:t>
+      </w:r>
+      <w:r>
+        <w:rPr>
+          <w:rFonts w:ascii="Courier New" w:eastAsia="Times New Roman" w:hAnsi="Courier New" w:cs="Courier New"/>
+          <w:b/>
+          <w:bCs/>
+          <w:i/>
+          <w:iCs/>
+          <w:color w:val="660E7A"/>
+          <w:sz w:val="18"/>
+          <w:szCs w:val="18"/>
+        </w:rPr>
+        <w:t>BT_Challenge</w:t>
+      </w:r>
+      <w:proofErr w:type="spellEnd"/>
+      <w:r>
+        <w:rPr>
+          <w:rFonts w:ascii="Courier New" w:eastAsia="Times New Roman" w:hAnsi="Courier New" w:cs="Courier New"/>
+          <w:color w:val="000000"/>
+          <w:sz w:val="18"/>
+          <w:szCs w:val="18"/>
+        </w:rPr>
+        <w:t>);</w:t>
+      </w:r>
+    </w:p>
+    <w:p>
+      <w:pPr>
+        <w:shd w:val="clear" w:color="auto" w:fill="FFFFFF"/>
+        <w:tabs>
+          <w:tab w:val="left" w:pos="916"/>
+          <w:tab w:val="left" w:pos="1832"/>
+          <w:tab w:val="left" w:pos="2748"/>
+          <w:tab w:val="left" w:pos="3664"/>
+          <w:tab w:val="left" w:pos="4580"/>
+          <w:tab w:val="left" w:pos="5496"/>
+          <w:tab w:val="left" w:pos="6412"/>
+          <w:tab w:val="left" w:pos="7328"/>
+          <w:tab w:val="left" w:pos="8244"/>
+          <w:tab w:val="left" w:pos="9160"/>
+          <w:tab w:val="left" w:pos="10076"/>
+          <w:tab w:val="left" w:pos="10992"/>
+          <w:tab w:val="left" w:pos="11908"/>
+          <w:tab w:val="left" w:pos="12824"/>
+          <w:tab w:val="left" w:pos="13740"/>
+          <w:tab w:val="left" w:pos="14656"/>
+        </w:tabs>
+        <w:spacing w:after="0" w:line="240" w:lineRule="auto"/>
+        <w:rPr>
+          <w:rFonts w:ascii="Courier New" w:eastAsia="Times New Roman" w:hAnsi="Courier New" w:cs="Courier New"/>
+          <w:color w:val="000000"/>
+          <w:sz w:val="18"/>
+          <w:szCs w:val="18"/>
+        </w:rPr>
+      </w:pPr>
+      <w:proofErr w:type="spellStart"/>
+      <w:r>
+        <w:rPr>
+          <w:rFonts w:ascii="Courier New" w:eastAsia="Times New Roman" w:hAnsi="Courier New" w:cs="Courier New"/>
+          <w:color w:val="000000"/>
+          <w:sz w:val="18"/>
+          <w:szCs w:val="18"/>
+          <w:shd w:val="clear" w:color="auto" w:fill="E4E4FF"/>
+        </w:rPr>
+        <w:t>BT_</w:t>
+      </w:r>
+      <w:proofErr w:type="gramStart"/>
+      <w:r>
+        <w:rPr>
+          <w:rFonts w:ascii="Courier New" w:eastAsia="Times New Roman" w:hAnsi="Courier New" w:cs="Courier New"/>
+          <w:color w:val="000000"/>
+          <w:sz w:val="18"/>
+          <w:szCs w:val="18"/>
+          <w:shd w:val="clear" w:color="auto" w:fill="E4E4FF"/>
+        </w:rPr>
+        <w:t>Challenge</w:t>
+      </w:r>
+      <w:r>
+        <w:rPr>
+          <w:rFonts w:ascii="Courier New" w:eastAsia="Times New Roman" w:hAnsi="Courier New" w:cs="Courier New"/>
+          <w:color w:val="000000"/>
+          <w:sz w:val="18"/>
+          <w:szCs w:val="18"/>
+        </w:rPr>
+        <w:t>.setOnClickListener</w:t>
+      </w:r>
+      <w:proofErr w:type="spellEnd"/>
+      <w:r>
+        <w:rPr>
+          <w:rFonts w:ascii="Courier New" w:eastAsia="Times New Roman" w:hAnsi="Courier New" w:cs="Courier New"/>
+          <w:color w:val="000000"/>
+          <w:sz w:val="18"/>
+          <w:szCs w:val="18"/>
+        </w:rPr>
+        <w:t>(</w:t>
+      </w:r>
+      <w:proofErr w:type="spellStart"/>
+      <w:proofErr w:type="gramEnd"/>
+      <w:r>
+        <w:rPr>
+          <w:rFonts w:ascii="Courier New" w:eastAsia="Times New Roman" w:hAnsi="Courier New" w:cs="Courier New"/>
+          <w:b/>
+          <w:bCs/>
+          <w:color w:val="660E7A"/>
+          <w:sz w:val="18"/>
+          <w:szCs w:val="18"/>
+        </w:rPr>
+        <w:t>generalClickListner</w:t>
+      </w:r>
+      <w:proofErr w:type="spellEnd"/>
+      <w:r>
+        <w:rPr>
+          <w:rFonts w:ascii="Courier New" w:eastAsia="Times New Roman" w:hAnsi="Courier New" w:cs="Courier New"/>
+          <w:color w:val="000000"/>
+          <w:sz w:val="18"/>
+          <w:szCs w:val="18"/>
+        </w:rPr>
+        <w:t>);</w:t>
+      </w:r>
+    </w:p>
+    <w:p/>
     <w:sectPr>
       <w:pgSz w:w="12240" w:h="15840"/>
       <w:pgMar w:top="1440" w:right="1440" w:bottom="1440" w:left="1440" w:header="720" w:footer="720" w:gutter="0"/>

</xml_diff>

<commit_message>
android studio version update
</commit_message>
<xml_diff>
--- a/Android Studio.docx
+++ b/Android Studio.docx
@@ -4,23 +4,7 @@
   <w:body>
     <w:p>
       <w:r>
-        <w:t xml:space="preserve">There Is two main files for every </w:t>
-      </w:r>
-      <w:proofErr w:type="gramStart"/>
-      <w:r>
-        <w:t>activity ,</w:t>
-      </w:r>
-      <w:proofErr w:type="gramEnd"/>
-      <w:r>
-        <w:t xml:space="preserve"> the xml file for the design , in that we can drag and drop and also type it in text. Second file is the java file… which is the brain of the </w:t>
-      </w:r>
-      <w:proofErr w:type="gramStart"/>
-      <w:r>
-        <w:t>design ,</w:t>
-      </w:r>
-      <w:proofErr w:type="gramEnd"/>
-      <w:r>
-        <w:t xml:space="preserve"> i.e. how the design will work.</w:t>
+        <w:t>There Is two main files for every activity , the xml file for the design , in that we can drag and drop and also type it in text. Second file is the java file… which is the brain of the design , i.e. how the design will work.</w:t>
       </w:r>
     </w:p>
     <w:p>
@@ -30,81 +14,26 @@
     </w:p>
     <w:p>
       <w:r>
-        <w:t xml:space="preserve">Import </w:t>
-      </w:r>
-      <w:proofErr w:type="spellStart"/>
-      <w:r>
-        <w:t>android.util.Log</w:t>
-      </w:r>
-      <w:proofErr w:type="spellEnd"/>
-      <w:r>
-        <w:t xml:space="preserve">; </w:t>
+        <w:t xml:space="preserve">Import android.util.Log; </w:t>
       </w:r>
       <w:r>
         <w:tab/>
       </w:r>
       <w:r>
         <w:tab/>
-        <w:t xml:space="preserve">//package for log </w:t>
-      </w:r>
-      <w:proofErr w:type="spellStart"/>
-      <w:r>
-        <w:t>datas</w:t>
-      </w:r>
-      <w:proofErr w:type="spellEnd"/>
-    </w:p>
-    <w:p>
-      <w:pPr>
-        <w:ind w:left="5040" w:hanging="5040"/>
-      </w:pPr>
-      <w:proofErr w:type="spellStart"/>
-      <w:proofErr w:type="gramStart"/>
-      <w:r>
-        <w:t>Log.i</w:t>
-      </w:r>
-      <w:proofErr w:type="spellEnd"/>
-      <w:r>
-        <w:t>(</w:t>
-      </w:r>
-      <w:proofErr w:type="gramEnd"/>
-      <w:r>
-        <w:t>“</w:t>
-      </w:r>
-      <w:proofErr w:type="spellStart"/>
-      <w:r>
-        <w:t>TheTagUsed</w:t>
-      </w:r>
-      <w:proofErr w:type="spellEnd"/>
-      <w:r>
-        <w:t>”,”</w:t>
-      </w:r>
-      <w:proofErr w:type="spellStart"/>
-      <w:r>
-        <w:t>TheMessageToBePromt</w:t>
-      </w:r>
-      <w:proofErr w:type="spellEnd"/>
-      <w:r>
-        <w:t>”);</w:t>
+        <w:t>//package for log datas</w:t>
+      </w:r>
+    </w:p>
+    <w:p>
+      <w:pPr>
+        <w:ind w:left="5040" w:hanging="5040"/>
+      </w:pPr>
+      <w:r>
+        <w:t>Log.i(“TheTagUsed”,”TheMessageToBePromt”);</w:t>
       </w:r>
       <w:r>
         <w:tab/>
-        <w:t xml:space="preserve">//used to </w:t>
-      </w:r>
-      <w:proofErr w:type="spellStart"/>
-      <w:r>
-        <w:t>promt</w:t>
-      </w:r>
-      <w:proofErr w:type="spellEnd"/>
-      <w:r>
-        <w:t xml:space="preserve"> message when this line is </w:t>
-      </w:r>
-      <w:proofErr w:type="spellStart"/>
-      <w:r>
-        <w:t>excecuted</w:t>
-      </w:r>
-      <w:proofErr w:type="spellEnd"/>
-      <w:r>
-        <w:t xml:space="preserve"> , the second parameter is displayed</w:t>
+        <w:t>//used to promt message when this line is excecuted , the second parameter is displayed</w:t>
       </w:r>
     </w:p>
     <w:p>
@@ -119,55 +48,24 @@
       <w:pPr>
         <w:ind w:left="5040" w:hanging="5040"/>
       </w:pPr>
-      <w:proofErr w:type="gramStart"/>
-      <w:r>
-        <w:t>is</w:t>
-      </w:r>
-      <w:proofErr w:type="gramEnd"/>
-      <w:r>
-        <w:t xml:space="preserve"> needed to be converted to </w:t>
-      </w:r>
-      <w:proofErr w:type="spellStart"/>
-      <w:r>
-        <w:t>spainish</w:t>
-      </w:r>
-      <w:proofErr w:type="spellEnd"/>
-      <w:r>
-        <w:t xml:space="preserve"> or </w:t>
-      </w:r>
-      <w:proofErr w:type="spellStart"/>
-      <w:r>
-        <w:t>hindi</w:t>
-      </w:r>
-      <w:proofErr w:type="spellEnd"/>
-      <w:r>
-        <w:t xml:space="preserve"> or any other language so that only your string</w:t>
-      </w:r>
-    </w:p>
-    <w:p>
-      <w:pPr>
-        <w:ind w:left="5040" w:hanging="5040"/>
-      </w:pPr>
-      <w:proofErr w:type="gramStart"/>
-      <w:r>
-        <w:t>resource</w:t>
-      </w:r>
-      <w:proofErr w:type="gramEnd"/>
-      <w:r>
-        <w:t xml:space="preserve"> would be changed and not the complete activity xml needed to be searched for, so it’s a lot </w:t>
-      </w:r>
-    </w:p>
-    <w:p>
-      <w:pPr>
-        <w:ind w:left="5040" w:hanging="5040"/>
-      </w:pPr>
-      <w:proofErr w:type="gramStart"/>
-      <w:r>
-        <w:t>easier</w:t>
-      </w:r>
-      <w:proofErr w:type="gramEnd"/>
-      <w:r>
-        <w:t xml:space="preserve"> for the system to go </w:t>
+      <w:r>
+        <w:t>is needed to be converted to spainish or hindi or any other language so that only your string</w:t>
+      </w:r>
+    </w:p>
+    <w:p>
+      <w:pPr>
+        <w:ind w:left="5040" w:hanging="5040"/>
+      </w:pPr>
+      <w:r>
+        <w:t xml:space="preserve">resource would be changed and not the complete activity xml needed to be searched for, so it’s a lot </w:t>
+      </w:r>
+    </w:p>
+    <w:p>
+      <w:pPr>
+        <w:ind w:left="5040" w:hanging="5040"/>
+      </w:pPr>
+      <w:r>
+        <w:t xml:space="preserve">easier for the system to go </w:t>
       </w:r>
       <w:r>
         <w:t>through.</w:t>
@@ -178,15 +76,7 @@
         <w:ind w:left="5040" w:hanging="5040"/>
       </w:pPr>
       <w:r>
-        <w:t xml:space="preserve">Import </w:t>
-      </w:r>
-      <w:proofErr w:type="spellStart"/>
-      <w:r>
-        <w:t>androd.widget.RelativeLayout</w:t>
-      </w:r>
-      <w:proofErr w:type="spellEnd"/>
-      <w:r>
-        <w:t>;</w:t>
+        <w:t>Import androd.widget.RelativeLayout;</w:t>
       </w:r>
       <w:r>
         <w:tab/>
@@ -198,15 +88,7 @@
         <w:ind w:left="5040" w:hanging="5040"/>
       </w:pPr>
       <w:r>
-        <w:t xml:space="preserve">Import </w:t>
-      </w:r>
-      <w:proofErr w:type="spellStart"/>
-      <w:r>
-        <w:t>android.widget.button</w:t>
-      </w:r>
-      <w:proofErr w:type="spellEnd"/>
-      <w:r>
-        <w:t>;</w:t>
+        <w:t>Import android.widget.button;</w:t>
       </w:r>
       <w:r>
         <w:tab/>
@@ -233,228 +115,88 @@
       <w:pPr>
         <w:ind w:left="5040" w:hanging="5040"/>
       </w:pPr>
-      <w:proofErr w:type="spellStart"/>
-      <w:r>
-        <w:t>Android.view.View</w:t>
-      </w:r>
-      <w:proofErr w:type="spellEnd"/>
-      <w:r>
-        <w:t>;</w:t>
-      </w:r>
-    </w:p>
-    <w:p>
-      <w:pPr>
-        <w:ind w:left="5040" w:hanging="5040"/>
-      </w:pPr>
-      <w:proofErr w:type="spellStart"/>
-      <w:r>
-        <w:t>Android.widget.Button</w:t>
-      </w:r>
-      <w:proofErr w:type="spellEnd"/>
-      <w:r>
-        <w:t>;</w:t>
-      </w:r>
-    </w:p>
-    <w:p>
-      <w:pPr>
-        <w:ind w:left="5040" w:hanging="5040"/>
-      </w:pPr>
-      <w:proofErr w:type="spellStart"/>
-      <w:r>
-        <w:t>Android.widget.TextView</w:t>
-      </w:r>
-      <w:proofErr w:type="spellEnd"/>
-      <w:r>
-        <w:t>;</w:t>
-      </w:r>
-    </w:p>
-    <w:p>
-      <w:pPr>
-        <w:ind w:left="5040" w:hanging="5040"/>
-      </w:pPr>
-      <w:r>
-        <w:t xml:space="preserve">After that, do the following in the </w:t>
-      </w:r>
-      <w:proofErr w:type="spellStart"/>
-      <w:r>
-        <w:t>onCreate</w:t>
-      </w:r>
-      <w:proofErr w:type="spellEnd"/>
-      <w:r>
-        <w:t xml:space="preserve"> method</w:t>
-      </w:r>
-    </w:p>
-    <w:p>
-      <w:pPr>
-        <w:ind w:left="5040" w:hanging="5040"/>
-      </w:pPr>
-      <w:r>
-        <w:t>Button &lt;</w:t>
-      </w:r>
-      <w:proofErr w:type="spellStart"/>
-      <w:r>
-        <w:t>button_name_that_i_want_to_use</w:t>
-      </w:r>
-      <w:proofErr w:type="spellEnd"/>
-      <w:r>
-        <w:t>&gt; = (Button</w:t>
-      </w:r>
-      <w:proofErr w:type="gramStart"/>
-      <w:r>
-        <w:t>)</w:t>
-      </w:r>
-      <w:proofErr w:type="spellStart"/>
-      <w:r>
-        <w:t>findViewByID</w:t>
-      </w:r>
-      <w:proofErr w:type="spellEnd"/>
-      <w:proofErr w:type="gramEnd"/>
-      <w:r>
-        <w:t>(</w:t>
-      </w:r>
-      <w:proofErr w:type="spellStart"/>
-      <w:r>
-        <w:t>R.Id.Shreyansbutton</w:t>
-      </w:r>
-      <w:proofErr w:type="spellEnd"/>
-      <w:r>
-        <w:t>);</w:t>
-      </w:r>
-    </w:p>
-    <w:p>
-      <w:pPr>
-        <w:ind w:left="5040" w:hanging="5040"/>
-      </w:pPr>
-      <w:r>
-        <w:t xml:space="preserve">//here </w:t>
-      </w:r>
-      <w:proofErr w:type="spellStart"/>
-      <w:r>
-        <w:t>Shreyansbutton</w:t>
-      </w:r>
-      <w:proofErr w:type="spellEnd"/>
-      <w:r>
-        <w:t xml:space="preserve"> is the id given to the button</w:t>
-      </w:r>
-    </w:p>
-    <w:p>
-      <w:pPr>
-        <w:ind w:left="5040" w:hanging="5040"/>
-      </w:pPr>
-      <w:r>
-        <w:t xml:space="preserve">//suppose the variable’s name used is </w:t>
-      </w:r>
-      <w:proofErr w:type="spellStart"/>
-      <w:r>
-        <w:t>Shreyan_button</w:t>
-      </w:r>
-      <w:proofErr w:type="spellEnd"/>
-    </w:p>
-    <w:p>
-      <w:pPr>
-        <w:ind w:left="5040" w:hanging="5040"/>
-      </w:pPr>
-      <w:proofErr w:type="spellStart"/>
-      <w:r>
-        <w:t>Shreyan_</w:t>
-      </w:r>
-      <w:proofErr w:type="gramStart"/>
-      <w:r>
-        <w:t>button.onClickListener</w:t>
-      </w:r>
-      <w:proofErr w:type="spellEnd"/>
-      <w:r>
-        <w:t>(</w:t>
-      </w:r>
-      <w:proofErr w:type="gramEnd"/>
-    </w:p>
-    <w:p>
-      <w:pPr>
-        <w:ind w:left="5040" w:hanging="5040"/>
-      </w:pPr>
-      <w:r>
-        <w:t xml:space="preserve">New </w:t>
-      </w:r>
-      <w:proofErr w:type="spellStart"/>
-      <w:proofErr w:type="gramStart"/>
-      <w:r>
-        <w:t>button.onClickListener</w:t>
-      </w:r>
-      <w:proofErr w:type="spellEnd"/>
-      <w:r>
-        <w:t>(</w:t>
-      </w:r>
-      <w:proofErr w:type="gramEnd"/>
-      <w:r>
-        <w:t>){</w:t>
-      </w:r>
-    </w:p>
-    <w:p>
-      <w:pPr>
-        <w:ind w:left="5040" w:hanging="5040"/>
-      </w:pPr>
-      <w:r>
-        <w:t xml:space="preserve">Public void </w:t>
-      </w:r>
-      <w:proofErr w:type="spellStart"/>
-      <w:proofErr w:type="gramStart"/>
-      <w:r>
-        <w:t>onClick</w:t>
-      </w:r>
-      <w:proofErr w:type="spellEnd"/>
-      <w:r>
-        <w:t>(</w:t>
-      </w:r>
-      <w:proofErr w:type="gramEnd"/>
-      <w:r>
-        <w:t>view v){</w:t>
-      </w:r>
-    </w:p>
-    <w:p>
-      <w:pPr>
-        <w:ind w:left="5040" w:hanging="5040"/>
-      </w:pPr>
-      <w:proofErr w:type="spellStart"/>
-      <w:r>
-        <w:t>TextView</w:t>
-      </w:r>
-      <w:proofErr w:type="spellEnd"/>
-      <w:r>
-        <w:t xml:space="preserve"> &lt;</w:t>
-      </w:r>
-      <w:proofErr w:type="spellStart"/>
-      <w:r>
-        <w:t>The_text_block</w:t>
-      </w:r>
-      <w:proofErr w:type="spellEnd"/>
-      <w:r>
-        <w:t>&gt; = (</w:t>
-      </w:r>
-      <w:proofErr w:type="spellStart"/>
-      <w:r>
-        <w:t>TextView</w:t>
-      </w:r>
-      <w:proofErr w:type="spellEnd"/>
-      <w:proofErr w:type="gramStart"/>
-      <w:r>
-        <w:t>)</w:t>
-      </w:r>
-      <w:proofErr w:type="spellStart"/>
-      <w:r>
-        <w:t>findViewById</w:t>
-      </w:r>
-      <w:proofErr w:type="spellEnd"/>
-      <w:proofErr w:type="gramEnd"/>
-      <w:r>
-        <w:t>(</w:t>
-      </w:r>
-      <w:proofErr w:type="spellStart"/>
-      <w:r>
-        <w:t>R.Id.Shreyanstext</w:t>
-      </w:r>
-      <w:proofErr w:type="spellEnd"/>
-      <w:r>
-        <w:t>);</w:t>
+      <w:r>
+        <w:t>Android.view.View;</w:t>
+      </w:r>
+    </w:p>
+    <w:p>
+      <w:pPr>
+        <w:ind w:left="5040" w:hanging="5040"/>
+      </w:pPr>
+      <w:r>
+        <w:t>Android.widget.Button;</w:t>
+      </w:r>
+    </w:p>
+    <w:p>
+      <w:pPr>
+        <w:ind w:left="5040" w:hanging="5040"/>
+      </w:pPr>
+      <w:r>
+        <w:t>Android.widget.TextView;</w:t>
+      </w:r>
+    </w:p>
+    <w:p>
+      <w:pPr>
+        <w:ind w:left="5040" w:hanging="5040"/>
+      </w:pPr>
+      <w:r>
+        <w:t>After that, do the following in the onCreate method</w:t>
+      </w:r>
+    </w:p>
+    <w:p>
+      <w:pPr>
+        <w:ind w:left="5040" w:hanging="5040"/>
+      </w:pPr>
+      <w:r>
+        <w:t>Button &lt;button_name_that_i_want_to_use&gt; = (Button)findViewByID(R.Id.Shreyansbutton);</w:t>
+      </w:r>
+    </w:p>
+    <w:p>
+      <w:pPr>
+        <w:ind w:left="5040" w:hanging="5040"/>
+      </w:pPr>
+      <w:r>
+        <w:t>//here Shreyansbutton is the id given to the button</w:t>
+      </w:r>
+    </w:p>
+    <w:p>
+      <w:pPr>
+        <w:ind w:left="5040" w:hanging="5040"/>
+      </w:pPr>
+      <w:r>
+        <w:t>//suppose the variable’s name used is Shreyan_button</w:t>
+      </w:r>
+    </w:p>
+    <w:p>
+      <w:pPr>
+        <w:ind w:left="5040" w:hanging="5040"/>
+      </w:pPr>
+      <w:r>
+        <w:t>Shreyan_button.onClickListener(</w:t>
+      </w:r>
+    </w:p>
+    <w:p>
+      <w:pPr>
+        <w:ind w:left="5040" w:hanging="5040"/>
+      </w:pPr>
+      <w:r>
+        <w:t>New button.onClickListener(){</w:t>
+      </w:r>
+    </w:p>
+    <w:p>
+      <w:pPr>
+        <w:ind w:left="5040" w:hanging="5040"/>
+      </w:pPr>
+      <w:r>
+        <w:t>Public void onClick(view v){</w:t>
+      </w:r>
+    </w:p>
+    <w:p>
+      <w:pPr>
+        <w:ind w:left="5040" w:hanging="5040"/>
+      </w:pPr>
+      <w:r>
+        <w:t>TextView &lt;The_text_block&gt; = (TextView)findViewById(R.Id.Shreyanstext);</w:t>
       </w:r>
     </w:p>
     <w:p>
@@ -467,21 +209,8 @@
       <w:r>
         <w:t xml:space="preserve">r the text piece is </w:t>
       </w:r>
-      <w:proofErr w:type="spellStart"/>
-      <w:r>
-        <w:t>Shreyan_</w:t>
-      </w:r>
-      <w:proofErr w:type="gramStart"/>
-      <w:r>
-        <w:t>text.setText</w:t>
-      </w:r>
-      <w:proofErr w:type="spellEnd"/>
-      <w:r>
-        <w:t>(</w:t>
-      </w:r>
-      <w:proofErr w:type="gramEnd"/>
-      <w:r>
-        <w:t>“the string after the click just to display that the button is clicked”);</w:t>
+      <w:r>
+        <w:t>Shreyan_text.setText(“the string after the click just to display that the button is clicked”);</w:t>
       </w:r>
     </w:p>
     <w:p>
@@ -508,55 +237,32 @@
           <w:b/>
         </w:rPr>
       </w:pPr>
-      <w:proofErr w:type="gramStart"/>
       <w:r>
         <w:rPr>
           <w:b/>
         </w:rPr>
-        <w:t>now</w:t>
-      </w:r>
-      <w:proofErr w:type="gramEnd"/>
-      <w:r>
-        <w:rPr>
-          <w:b/>
-        </w:rPr>
-        <w:t xml:space="preserve"> for gestures…first we have to import following packages… :-</w:t>
-      </w:r>
-    </w:p>
-    <w:p>
-      <w:proofErr w:type="spellStart"/>
-      <w:r>
-        <w:t>android.view.TextVIew</w:t>
-      </w:r>
-      <w:proofErr w:type="spellEnd"/>
-      <w:r>
-        <w:t>;</w:t>
-      </w:r>
-    </w:p>
-    <w:p>
-      <w:pPr>
-        <w:ind w:left="5040" w:hanging="5040"/>
-      </w:pPr>
-      <w:proofErr w:type="spellStart"/>
-      <w:r>
-        <w:t>android.view.MotionEvent</w:t>
-      </w:r>
-      <w:proofErr w:type="spellEnd"/>
-      <w:r>
-        <w:t>;</w:t>
-      </w:r>
-    </w:p>
-    <w:p>
-      <w:pPr>
-        <w:ind w:left="5040" w:hanging="5040"/>
-      </w:pPr>
-      <w:proofErr w:type="spellStart"/>
-      <w:r>
-        <w:t>android.view.GestureDetector</w:t>
-      </w:r>
-      <w:proofErr w:type="spellEnd"/>
-      <w:r>
-        <w:t>;</w:t>
+        <w:t>now for gestures…first we have to import following packages… :-</w:t>
+      </w:r>
+    </w:p>
+    <w:p>
+      <w:r>
+        <w:t>android.view.TextVIew;</w:t>
+      </w:r>
+    </w:p>
+    <w:p>
+      <w:pPr>
+        <w:ind w:left="5040" w:hanging="5040"/>
+      </w:pPr>
+      <w:r>
+        <w:t>android.view.MotionEvent;</w:t>
+      </w:r>
+    </w:p>
+    <w:p>
+      <w:pPr>
+        <w:ind w:left="5040" w:hanging="5040"/>
+      </w:pPr>
+      <w:r>
+        <w:t>android.view.GestureDetector;</w:t>
       </w:r>
     </w:p>
     <w:p>
@@ -576,58 +282,16 @@
       <w:pPr>
         <w:ind w:left="5040" w:hanging="5040"/>
       </w:pPr>
-      <w:proofErr w:type="gramStart"/>
-      <w:r>
-        <w:t>then</w:t>
-      </w:r>
-      <w:proofErr w:type="gramEnd"/>
-      <w:r>
-        <w:t xml:space="preserve"> change the main class’s statement to:-</w:t>
-      </w:r>
-    </w:p>
-    <w:p>
-      <w:pPr>
-        <w:ind w:left="5040" w:hanging="5040"/>
-      </w:pPr>
-      <w:proofErr w:type="gramStart"/>
-      <w:r>
-        <w:t>public</w:t>
-      </w:r>
-      <w:proofErr w:type="gramEnd"/>
-      <w:r>
-        <w:t xml:space="preserve"> class </w:t>
-      </w:r>
-      <w:proofErr w:type="spellStart"/>
-      <w:r>
-        <w:t>MainActivity</w:t>
-      </w:r>
-      <w:proofErr w:type="spellEnd"/>
-      <w:r>
-        <w:t xml:space="preserve"> extends </w:t>
-      </w:r>
-      <w:proofErr w:type="spellStart"/>
-      <w:r>
-        <w:t>ActionBarActivity</w:t>
-      </w:r>
-      <w:proofErr w:type="spellEnd"/>
-      <w:r>
-        <w:t xml:space="preserve"> implements </w:t>
-      </w:r>
-      <w:proofErr w:type="spellStart"/>
-      <w:r>
-        <w:t>GestureDetector.OnGestureListener</w:t>
-      </w:r>
-      <w:proofErr w:type="spellEnd"/>
-      <w:r>
-        <w:t xml:space="preserve">, </w:t>
-      </w:r>
-      <w:proofErr w:type="spellStart"/>
-      <w:r>
-        <w:t>GestureDetector.OnDoubleTapListener</w:t>
-      </w:r>
-      <w:proofErr w:type="spellEnd"/>
-      <w:r>
-        <w:t>{</w:t>
+      <w:r>
+        <w:t>then change the main class’s statement to:-</w:t>
+      </w:r>
+    </w:p>
+    <w:p>
+      <w:pPr>
+        <w:ind w:left="5040" w:hanging="5040"/>
+      </w:pPr>
+      <w:r>
+        <w:t>public class MainActivity extends ActionBarActivity implements GestureDetector.OnGestureListener, GestureDetector.OnDoubleTapListener{</w:t>
       </w:r>
     </w:p>
     <w:p>
@@ -651,113 +315,50 @@
         <w:ind w:left="5040" w:hanging="5040"/>
       </w:pPr>
       <w:r>
-        <w:t xml:space="preserve">Private </w:t>
-      </w:r>
-      <w:proofErr w:type="spellStart"/>
-      <w:r>
-        <w:t>TextView</w:t>
-      </w:r>
-      <w:proofErr w:type="spellEnd"/>
-      <w:r>
-        <w:t xml:space="preserve"> </w:t>
-      </w:r>
-      <w:proofErr w:type="spellStart"/>
-      <w:r>
-        <w:t>ShreyanMessage</w:t>
-      </w:r>
-      <w:proofErr w:type="spellEnd"/>
-      <w:r>
-        <w:t>;</w:t>
-      </w:r>
-    </w:p>
-    <w:p>
-      <w:pPr>
-        <w:ind w:left="5040" w:hanging="5040"/>
-      </w:pPr>
-      <w:r>
-        <w:t xml:space="preserve">Private </w:t>
-      </w:r>
-      <w:proofErr w:type="spellStart"/>
-      <w:r>
-        <w:t>GestureDetectorCompat</w:t>
-      </w:r>
-      <w:proofErr w:type="spellEnd"/>
-      <w:r>
-        <w:t xml:space="preserve"> </w:t>
-      </w:r>
-      <w:proofErr w:type="spellStart"/>
-      <w:r>
-        <w:t>GestureDetector</w:t>
-      </w:r>
-      <w:proofErr w:type="spellEnd"/>
-      <w:r>
-        <w:t>;</w:t>
-      </w:r>
-    </w:p>
-    <w:p>
-      <w:pPr>
-        <w:ind w:left="5040" w:hanging="5040"/>
-      </w:pPr>
-    </w:p>
-    <w:p>
-      <w:pPr>
-        <w:ind w:left="5040" w:hanging="5040"/>
-      </w:pPr>
-      <w:r>
-        <w:t xml:space="preserve">//then just go for ALT + INS , and select user defined method, so in that </w:t>
-      </w:r>
-      <w:proofErr w:type="spellStart"/>
-      <w:r>
-        <w:t>oress</w:t>
-      </w:r>
-      <w:proofErr w:type="spellEnd"/>
-      <w:r>
-        <w:t xml:space="preserve"> okay it will insert all types </w:t>
-      </w:r>
-    </w:p>
-    <w:p>
-      <w:pPr>
-        <w:ind w:left="5040" w:hanging="5040"/>
-      </w:pPr>
-      <w:r>
-        <w:t xml:space="preserve">//of </w:t>
-      </w:r>
-      <w:proofErr w:type="spellStart"/>
-      <w:r>
-        <w:t>gestures</w:t>
-      </w:r>
-      <w:proofErr w:type="gramStart"/>
-      <w:r>
-        <w:t>..and</w:t>
-      </w:r>
-      <w:proofErr w:type="spellEnd"/>
-      <w:proofErr w:type="gramEnd"/>
-      <w:r>
-        <w:t xml:space="preserve"> play in side every one accordingly</w:t>
-      </w:r>
-    </w:p>
-    <w:p>
-      <w:pPr>
-        <w:ind w:left="5040" w:hanging="5040"/>
-      </w:pPr>
-    </w:p>
-    <w:p>
-      <w:pPr>
-        <w:ind w:left="5040" w:hanging="5040"/>
-      </w:pPr>
-      <w:r>
-        <w:t xml:space="preserve">//One last thing…we need to override a method named </w:t>
-      </w:r>
-      <w:proofErr w:type="spellStart"/>
-      <w:proofErr w:type="gramStart"/>
-      <w:r>
-        <w:t>onTouchEvent</w:t>
-      </w:r>
-      <w:proofErr w:type="spellEnd"/>
-      <w:r>
-        <w:t>()</w:t>
-      </w:r>
-      <w:proofErr w:type="gramEnd"/>
+        <w:t>Private TextView ShreyanMessage;</w:t>
+      </w:r>
+    </w:p>
+    <w:p>
+      <w:pPr>
+        <w:ind w:left="5040" w:hanging="5040"/>
+      </w:pPr>
+      <w:r>
+        <w:t>Private GestureDetectorCompat GestureDetector;</w:t>
+      </w:r>
+    </w:p>
+    <w:p>
+      <w:pPr>
+        <w:ind w:left="5040" w:hanging="5040"/>
+      </w:pPr>
+    </w:p>
+    <w:p>
+      <w:pPr>
+        <w:ind w:left="5040" w:hanging="5040"/>
+      </w:pPr>
+      <w:r>
+        <w:t xml:space="preserve">//then just go for ALT + INS , and select user defined method, so in that oress okay it will insert all types </w:t>
+      </w:r>
+    </w:p>
+    <w:p>
+      <w:pPr>
+        <w:ind w:left="5040" w:hanging="5040"/>
+      </w:pPr>
+      <w:r>
+        <w:t>//of gestures..and play in side every one accordingly</w:t>
+      </w:r>
+    </w:p>
+    <w:p>
+      <w:pPr>
+        <w:ind w:left="5040" w:hanging="5040"/>
+      </w:pPr>
+    </w:p>
+    <w:p>
+      <w:pPr>
+        <w:ind w:left="5040" w:hanging="5040"/>
+      </w:pPr>
+      <w:r>
+        <w:t>//One last thing…we need to override a method named onTouchEvent()</w:t>
+      </w:r>
     </w:p>
     <w:p>
       <w:pPr>
@@ -771,28 +372,13 @@
       <w:pPr>
         <w:ind w:left="5040" w:hanging="5040"/>
       </w:pPr>
-      <w:proofErr w:type="spellStart"/>
-      <w:proofErr w:type="gramStart"/>
-      <w:r>
-        <w:t>This.gestureDetector.onTouchEvent</w:t>
-      </w:r>
-      <w:proofErr w:type="spellEnd"/>
-      <w:r>
-        <w:t>(</w:t>
-      </w:r>
-      <w:proofErr w:type="gramEnd"/>
-      <w:r>
-        <w:t>event);</w:t>
+      <w:r>
+        <w:t>This.gestureDetector.onTouchEvent(event);</w:t>
       </w:r>
       <w:r>
         <w:tab/>
-        <w:t xml:space="preserve">//here event is the variable passed by the //method </w:t>
-      </w:r>
-      <w:proofErr w:type="spellStart"/>
-      <w:r>
-        <w:t>onTouchEvent</w:t>
-      </w:r>
-      <w:proofErr w:type="spellEnd"/>
+        <w:t>//here event is the variable passed by the //method onTouchEvent</w:t>
+      </w:r>
     </w:p>
     <w:p>
       <w:r>
@@ -806,33 +392,12 @@
     </w:p>
     <w:p>
       <w:r>
-        <w:t xml:space="preserve">//when working with </w:t>
-      </w:r>
-      <w:proofErr w:type="gramStart"/>
-      <w:r>
-        <w:t>fragments ,</w:t>
-      </w:r>
-      <w:proofErr w:type="gramEnd"/>
-      <w:r>
-        <w:t xml:space="preserve"> import:-</w:t>
-      </w:r>
-    </w:p>
-    <w:p>
-      <w:proofErr w:type="gramStart"/>
-      <w:r>
-        <w:t>import</w:t>
-      </w:r>
-      <w:proofErr w:type="gramEnd"/>
-      <w:r>
-        <w:t xml:space="preserve"> </w:t>
-      </w:r>
-      <w:proofErr w:type="spellStart"/>
-      <w:r>
-        <w:t>android.app.Activity</w:t>
-      </w:r>
-      <w:proofErr w:type="spellEnd"/>
-      <w:r>
-        <w:t>;</w:t>
+        <w:t>//when working with fragments , import:-</w:t>
+      </w:r>
+    </w:p>
+    <w:p>
+      <w:r>
+        <w:t>import android.app.Activity;</w:t>
       </w:r>
       <w:r>
         <w:tab/>
@@ -842,58 +407,18 @@
     <w:p/>
     <w:p>
       <w:r>
-        <w:t xml:space="preserve">////If v r accessing internet in any form, v need to write this one in the manifest so </w:t>
-      </w:r>
-      <w:proofErr w:type="gramStart"/>
-      <w:r>
-        <w:t>that ,</w:t>
-      </w:r>
-      <w:proofErr w:type="gramEnd"/>
-      <w:r>
-        <w:t xml:space="preserve"> the app knows ////we need to do access to the net..</w:t>
+        <w:t>////If v r accessing internet in any form, v need to write this one in the manifest so that , the app knows ////we need to do access to the net..</w:t>
       </w:r>
     </w:p>
     <w:p>
       <w:r>
         <w:lastRenderedPageBreak/>
-        <w:t xml:space="preserve">    &lt;</w:t>
-      </w:r>
-      <w:proofErr w:type="gramStart"/>
-      <w:r>
-        <w:t>uses-permission</w:t>
-      </w:r>
-      <w:proofErr w:type="gramEnd"/>
-      <w:r>
-        <w:t xml:space="preserve"> </w:t>
-      </w:r>
-      <w:proofErr w:type="spellStart"/>
-      <w:r>
-        <w:t>android:name</w:t>
-      </w:r>
-      <w:proofErr w:type="spellEnd"/>
-      <w:r>
-        <w:t>="</w:t>
-      </w:r>
-      <w:proofErr w:type="spellStart"/>
-      <w:r>
-        <w:t>android.permission.INTERNET</w:t>
-      </w:r>
-      <w:proofErr w:type="spellEnd"/>
-      <w:r>
-        <w:t>"/&gt;</w:t>
-      </w:r>
-    </w:p>
-    <w:p>
-      <w:r>
-        <w:t xml:space="preserve">//i.e. this is the line due to which after the installation it asks for permission, that this app wants permission to access internet, just like it ask for it needs access to memory </w:t>
-      </w:r>
-      <w:proofErr w:type="spellStart"/>
-      <w:r>
-        <w:t>etc</w:t>
-      </w:r>
-      <w:proofErr w:type="spellEnd"/>
-      <w:r>
-        <w:t>…</w:t>
+        <w:t xml:space="preserve">    &lt;uses-permission android:name="android.permission.INTERNET"/&gt;</w:t>
+      </w:r>
+    </w:p>
+    <w:p>
+      <w:r>
+        <w:t>//i.e. this is the line due to which after the installation it asks for permission, that this app wants permission to access internet, just like it ask for it needs access to memory etc…</w:t>
       </w:r>
     </w:p>
     <w:p>
@@ -932,38 +457,7 @@
           <w:sz w:val="18"/>
           <w:szCs w:val="18"/>
         </w:rPr>
-        <w:t xml:space="preserve">Toast </w:t>
-      </w:r>
-      <w:proofErr w:type="spellStart"/>
-      <w:r>
-        <w:rPr>
-          <w:rFonts w:ascii="Courier New" w:eastAsia="Times New Roman" w:hAnsi="Courier New" w:cs="Courier New"/>
-          <w:color w:val="000000"/>
-          <w:sz w:val="18"/>
-          <w:szCs w:val="18"/>
-        </w:rPr>
-        <w:t>toast</w:t>
-      </w:r>
-      <w:proofErr w:type="spellEnd"/>
-      <w:r>
-        <w:rPr>
-          <w:rFonts w:ascii="Courier New" w:eastAsia="Times New Roman" w:hAnsi="Courier New" w:cs="Courier New"/>
-          <w:color w:val="000000"/>
-          <w:sz w:val="18"/>
-          <w:szCs w:val="18"/>
-        </w:rPr>
-        <w:t xml:space="preserve"> = </w:t>
-      </w:r>
-      <w:proofErr w:type="spellStart"/>
-      <w:proofErr w:type="gramStart"/>
-      <w:r>
-        <w:rPr>
-          <w:rFonts w:ascii="Courier New" w:eastAsia="Times New Roman" w:hAnsi="Courier New" w:cs="Courier New"/>
-          <w:color w:val="000000"/>
-          <w:sz w:val="18"/>
-          <w:szCs w:val="18"/>
-        </w:rPr>
-        <w:t>Toast.</w:t>
+        <w:t>Toast toast = Toast.</w:t>
       </w:r>
       <w:r>
         <w:rPr>
@@ -976,7 +470,6 @@
         </w:rPr>
         <w:t>makeText</w:t>
       </w:r>
-      <w:proofErr w:type="spellEnd"/>
       <w:r>
         <w:rPr>
           <w:rFonts w:ascii="Courier New" w:eastAsia="Times New Roman" w:hAnsi="Courier New" w:cs="Courier New"/>
@@ -986,7 +479,6 @@
         </w:rPr>
         <w:t>(</w:t>
       </w:r>
-      <w:proofErr w:type="gramEnd"/>
       <w:r>
         <w:rPr>
           <w:rFonts w:ascii="Courier New" w:eastAsia="Times New Roman" w:hAnsi="Courier New" w:cs="Courier New"/>
@@ -1025,17 +517,7 @@
           <w:sz w:val="18"/>
           <w:szCs w:val="18"/>
         </w:rPr>
-        <w:t xml:space="preserve">, </w:t>
-      </w:r>
-      <w:proofErr w:type="spellStart"/>
-      <w:r>
-        <w:rPr>
-          <w:rFonts w:ascii="Courier New" w:eastAsia="Times New Roman" w:hAnsi="Courier New" w:cs="Courier New"/>
-          <w:color w:val="000000"/>
-          <w:sz w:val="18"/>
-          <w:szCs w:val="18"/>
-        </w:rPr>
-        <w:t>Toast.</w:t>
+        <w:t>, Toast.</w:t>
       </w:r>
       <w:r>
         <w:rPr>
@@ -1050,7 +532,6 @@
         </w:rPr>
         <w:t>LENGTH_LONG</w:t>
       </w:r>
-      <w:proofErr w:type="spellEnd"/>
       <w:r>
         <w:rPr>
           <w:rFonts w:ascii="Courier New" w:eastAsia="Times New Roman" w:hAnsi="Courier New" w:cs="Courier New"/>
@@ -1068,63 +549,23 @@
           <w:szCs w:val="18"/>
         </w:rPr>
         <w:br/>
-      </w:r>
-      <w:proofErr w:type="spellStart"/>
-      <w:r>
-        <w:rPr>
-          <w:rFonts w:ascii="Courier New" w:eastAsia="Times New Roman" w:hAnsi="Courier New" w:cs="Courier New"/>
-          <w:color w:val="000000"/>
-          <w:sz w:val="18"/>
-          <w:szCs w:val="18"/>
-        </w:rPr>
-        <w:t>toast.show</w:t>
-      </w:r>
-      <w:proofErr w:type="spellEnd"/>
-      <w:r>
-        <w:rPr>
-          <w:rFonts w:ascii="Courier New" w:eastAsia="Times New Roman" w:hAnsi="Courier New" w:cs="Courier New"/>
-          <w:color w:val="000000"/>
-          <w:sz w:val="18"/>
-          <w:szCs w:val="18"/>
-        </w:rPr>
-        <w:t>();</w:t>
-      </w:r>
-    </w:p>
-    <w:p>
-      <w:r>
-        <w:t xml:space="preserve">//To make thing like when we insert headphone jack or something…the black thing that </w:t>
-      </w:r>
-      <w:proofErr w:type="spellStart"/>
-      <w:r>
-        <w:t>appers</w:t>
-      </w:r>
-      <w:proofErr w:type="spellEnd"/>
-      <w:r>
-        <w:t xml:space="preserve"> for a //while</w:t>
-      </w:r>
-    </w:p>
-    <w:p>
-      <w:r>
-        <w:t xml:space="preserve">//In Android Studio </w:t>
-      </w:r>
-      <w:proofErr w:type="spellStart"/>
-      <w:r>
-        <w:t>ctr</w:t>
-      </w:r>
-      <w:proofErr w:type="spellEnd"/>
-      <w:r>
-        <w:t xml:space="preserve"> + shift + / … yields to commenting the complete section…and same shortcut for //uncommenting it</w:t>
-      </w:r>
-    </w:p>
-    <w:p>
-      <w:r>
-        <w:t xml:space="preserve">//good option in place of doing what we used to do earlier…for event </w:t>
-      </w:r>
-      <w:proofErr w:type="spellStart"/>
-      <w:r>
-        <w:t>listners</w:t>
-      </w:r>
-      <w:proofErr w:type="spellEnd"/>
+        <w:t>toast.show();</w:t>
+      </w:r>
+    </w:p>
+    <w:p>
+      <w:r>
+        <w:t>//To make thing like when we insert headphone jack or something…the black thing that appers for a //while</w:t>
+      </w:r>
+    </w:p>
+    <w:p>
+      <w:r>
+        <w:t>//In Android Studio ctr + shift + / … yields to commenting the complete section…and same shortcut for //uncommenting it</w:t>
+      </w:r>
+    </w:p>
+    <w:p>
+      <w:r>
+        <w:t>//good option in place of doing what we used to do earlier…for event listners</w:t>
+      </w:r>
     </w:p>
     <w:p>
       <w:pPr>
@@ -1155,7 +596,6 @@
           <w:szCs w:val="18"/>
         </w:rPr>
       </w:pPr>
-      <w:proofErr w:type="spellStart"/>
       <w:r>
         <w:rPr>
           <w:rFonts w:ascii="Courier New" w:eastAsia="Times New Roman" w:hAnsi="Courier New" w:cs="Courier New"/>
@@ -1173,19 +613,8 @@
           <w:sz w:val="18"/>
           <w:szCs w:val="18"/>
         </w:rPr>
-        <w:t>.OnClickListener</w:t>
-      </w:r>
-      <w:proofErr w:type="spellEnd"/>
-      <w:r>
-        <w:rPr>
-          <w:rFonts w:ascii="Courier New" w:eastAsia="Times New Roman" w:hAnsi="Courier New" w:cs="Courier New"/>
-          <w:color w:val="000000"/>
-          <w:sz w:val="18"/>
-          <w:szCs w:val="18"/>
-        </w:rPr>
-        <w:t xml:space="preserve"> </w:t>
-      </w:r>
-      <w:proofErr w:type="spellStart"/>
+        <w:t xml:space="preserve">.OnClickListener </w:t>
+      </w:r>
       <w:r>
         <w:rPr>
           <w:rFonts w:ascii="Courier New" w:eastAsia="Times New Roman" w:hAnsi="Courier New" w:cs="Courier New"/>
@@ -1195,19 +624,7 @@
           <w:sz w:val="18"/>
           <w:szCs w:val="18"/>
         </w:rPr>
-        <w:t>generalClickListner</w:t>
-      </w:r>
-      <w:proofErr w:type="spellEnd"/>
-      <w:r>
-        <w:rPr>
-          <w:rFonts w:ascii="Courier New" w:eastAsia="Times New Roman" w:hAnsi="Courier New" w:cs="Courier New"/>
-          <w:b/>
-          <w:bCs/>
-          <w:color w:val="660E7A"/>
-          <w:sz w:val="18"/>
-          <w:szCs w:val="18"/>
-        </w:rPr>
-        <w:t xml:space="preserve"> </w:t>
+        <w:t xml:space="preserve">generalClickListner </w:t>
       </w:r>
       <w:r>
         <w:rPr>
@@ -1229,8 +646,6 @@
         </w:rPr>
         <w:t xml:space="preserve">new </w:t>
       </w:r>
-      <w:proofErr w:type="spellStart"/>
-      <w:proofErr w:type="gramStart"/>
       <w:r>
         <w:rPr>
           <w:rFonts w:ascii="Courier New" w:eastAsia="Times New Roman" w:hAnsi="Courier New" w:cs="Courier New"/>
@@ -1248,27 +663,7 @@
           <w:sz w:val="18"/>
           <w:szCs w:val="18"/>
         </w:rPr>
-        <w:t>.OnClickListener</w:t>
-      </w:r>
-      <w:proofErr w:type="spellEnd"/>
-      <w:r>
-        <w:rPr>
-          <w:rFonts w:ascii="Courier New" w:eastAsia="Times New Roman" w:hAnsi="Courier New" w:cs="Courier New"/>
-          <w:color w:val="000000"/>
-          <w:sz w:val="18"/>
-          <w:szCs w:val="18"/>
-        </w:rPr>
-        <w:t>(</w:t>
-      </w:r>
-      <w:proofErr w:type="gramEnd"/>
-      <w:r>
-        <w:rPr>
-          <w:rFonts w:ascii="Courier New" w:eastAsia="Times New Roman" w:hAnsi="Courier New" w:cs="Courier New"/>
-          <w:color w:val="000000"/>
-          <w:sz w:val="18"/>
-          <w:szCs w:val="18"/>
-        </w:rPr>
-        <w:t>) {</w:t>
+        <w:t>.OnClickListener() {</w:t>
       </w:r>
       <w:r>
         <w:rPr>
@@ -1310,25 +705,14 @@
         </w:rPr>
         <w:t xml:space="preserve">public void </w:t>
       </w:r>
-      <w:proofErr w:type="spellStart"/>
-      <w:r>
-        <w:rPr>
-          <w:rFonts w:ascii="Courier New" w:eastAsia="Times New Roman" w:hAnsi="Courier New" w:cs="Courier New"/>
-          <w:color w:val="000000"/>
-          <w:sz w:val="18"/>
-          <w:szCs w:val="18"/>
-        </w:rPr>
-        <w:t>onClick</w:t>
-      </w:r>
-      <w:proofErr w:type="spellEnd"/>
-      <w:r>
-        <w:rPr>
-          <w:rFonts w:ascii="Courier New" w:eastAsia="Times New Roman" w:hAnsi="Courier New" w:cs="Courier New"/>
-          <w:color w:val="000000"/>
-          <w:sz w:val="18"/>
-          <w:szCs w:val="18"/>
-        </w:rPr>
-        <w:t>(</w:t>
+      <w:r>
+        <w:rPr>
+          <w:rFonts w:ascii="Courier New" w:eastAsia="Times New Roman" w:hAnsi="Courier New" w:cs="Courier New"/>
+          <w:color w:val="000000"/>
+          <w:sz w:val="18"/>
+          <w:szCs w:val="18"/>
+        </w:rPr>
+        <w:t>onClick(</w:t>
       </w:r>
       <w:r>
         <w:rPr>
@@ -1388,27 +772,7 @@
           <w:sz w:val="18"/>
           <w:szCs w:val="18"/>
         </w:rPr>
-        <w:t>(</w:t>
-      </w:r>
-      <w:proofErr w:type="spellStart"/>
-      <w:r>
-        <w:rPr>
-          <w:rFonts w:ascii="Courier New" w:eastAsia="Times New Roman" w:hAnsi="Courier New" w:cs="Courier New"/>
-          <w:color w:val="000000"/>
-          <w:sz w:val="18"/>
-          <w:szCs w:val="18"/>
-        </w:rPr>
-        <w:t>v.getId</w:t>
-      </w:r>
-      <w:proofErr w:type="spellEnd"/>
-      <w:r>
-        <w:rPr>
-          <w:rFonts w:ascii="Courier New" w:eastAsia="Times New Roman" w:hAnsi="Courier New" w:cs="Courier New"/>
-          <w:color w:val="000000"/>
-          <w:sz w:val="18"/>
-          <w:szCs w:val="18"/>
-        </w:rPr>
-        <w:t>())</w:t>
+        <w:t>(v.getId())</w:t>
       </w:r>
       <w:r>
         <w:rPr>
@@ -1441,7 +805,6 @@
         </w:rPr>
         <w:t xml:space="preserve">case </w:t>
       </w:r>
-      <w:proofErr w:type="spellStart"/>
       <w:r>
         <w:rPr>
           <w:rFonts w:ascii="Courier New" w:eastAsia="Times New Roman" w:hAnsi="Courier New" w:cs="Courier New"/>
@@ -1464,7 +827,6 @@
         </w:rPr>
         <w:t>BT_Challenge</w:t>
       </w:r>
-      <w:proofErr w:type="spellEnd"/>
       <w:r>
         <w:rPr>
           <w:rFonts w:ascii="Courier New" w:eastAsia="Times New Roman" w:hAnsi="Courier New" w:cs="Courier New"/>
@@ -1548,7 +910,6 @@
         </w:rPr>
         <w:t xml:space="preserve">case </w:t>
       </w:r>
-      <w:proofErr w:type="spellStart"/>
       <w:r>
         <w:rPr>
           <w:rFonts w:ascii="Courier New" w:eastAsia="Times New Roman" w:hAnsi="Courier New" w:cs="Courier New"/>
@@ -1571,7 +932,6 @@
         </w:rPr>
         <w:t>BT_Reset</w:t>
       </w:r>
-      <w:proofErr w:type="spellEnd"/>
       <w:r>
         <w:rPr>
           <w:rFonts w:ascii="Courier New" w:eastAsia="Times New Roman" w:hAnsi="Courier New" w:cs="Courier New"/>
@@ -1660,8 +1020,6 @@
       <w:r>
         <w:t>And in the place where needed:-</w:t>
       </w:r>
-      <w:bookmarkStart w:id="0" w:name="_GoBack"/>
-      <w:bookmarkEnd w:id="0"/>
     </w:p>
     <w:p>
       <w:pPr>
@@ -1699,68 +1057,7 @@
           <w:sz w:val="18"/>
           <w:szCs w:val="18"/>
         </w:rPr>
-        <w:t xml:space="preserve">Button </w:t>
-      </w:r>
-      <w:proofErr w:type="spellStart"/>
-      <w:r>
-        <w:rPr>
-          <w:rFonts w:ascii="Courier New" w:eastAsia="Times New Roman" w:hAnsi="Courier New" w:cs="Courier New"/>
-          <w:color w:val="000000"/>
-          <w:sz w:val="18"/>
-          <w:szCs w:val="18"/>
-        </w:rPr>
-        <w:t>BT_Challenge</w:t>
-      </w:r>
-      <w:proofErr w:type="spellEnd"/>
-      <w:r>
-        <w:rPr>
-          <w:rFonts w:ascii="Courier New" w:eastAsia="Times New Roman" w:hAnsi="Courier New" w:cs="Courier New"/>
-          <w:color w:val="000000"/>
-          <w:sz w:val="18"/>
-          <w:szCs w:val="18"/>
-        </w:rPr>
-        <w:t xml:space="preserve"> = (Button</w:t>
-      </w:r>
-      <w:proofErr w:type="gramStart"/>
-      <w:r>
-        <w:rPr>
-          <w:rFonts w:ascii="Courier New" w:eastAsia="Times New Roman" w:hAnsi="Courier New" w:cs="Courier New"/>
-          <w:color w:val="000000"/>
-          <w:sz w:val="18"/>
-          <w:szCs w:val="18"/>
-        </w:rPr>
-        <w:t>)</w:t>
-      </w:r>
-      <w:proofErr w:type="spellStart"/>
-      <w:r>
-        <w:rPr>
-          <w:rFonts w:ascii="Courier New" w:eastAsia="Times New Roman" w:hAnsi="Courier New" w:cs="Courier New"/>
-          <w:color w:val="000000"/>
-          <w:sz w:val="18"/>
-          <w:szCs w:val="18"/>
-        </w:rPr>
-        <w:t>findViewById</w:t>
-      </w:r>
-      <w:proofErr w:type="spellEnd"/>
-      <w:proofErr w:type="gramEnd"/>
-      <w:r>
-        <w:rPr>
-          <w:rFonts w:ascii="Courier New" w:eastAsia="Times New Roman" w:hAnsi="Courier New" w:cs="Courier New"/>
-          <w:color w:val="000000"/>
-          <w:sz w:val="18"/>
-          <w:szCs w:val="18"/>
-        </w:rPr>
-        <w:t>(</w:t>
-      </w:r>
-      <w:proofErr w:type="spellStart"/>
-      <w:r>
-        <w:rPr>
-          <w:rFonts w:ascii="Courier New" w:eastAsia="Times New Roman" w:hAnsi="Courier New" w:cs="Courier New"/>
-          <w:color w:val="000000"/>
-          <w:sz w:val="18"/>
-          <w:szCs w:val="18"/>
-        </w:rPr>
-        <w:t>R.id.</w:t>
+        <w:t>Button BT_Challenge = (Button)findViewById(R.id.</w:t>
       </w:r>
       <w:r>
         <w:rPr>
@@ -1775,7 +1072,6 @@
         </w:rPr>
         <w:t>BT_Challenge</w:t>
       </w:r>
-      <w:proofErr w:type="spellEnd"/>
       <w:r>
         <w:rPr>
           <w:rFonts w:ascii="Courier New" w:eastAsia="Times New Roman" w:hAnsi="Courier New" w:cs="Courier New"/>
@@ -1815,7 +1111,6 @@
           <w:szCs w:val="18"/>
         </w:rPr>
       </w:pPr>
-      <w:proofErr w:type="spellStart"/>
       <w:r>
         <w:rPr>
           <w:rFonts w:ascii="Courier New" w:eastAsia="Times New Roman" w:hAnsi="Courier New" w:cs="Courier New"/>
@@ -1824,40 +1119,17 @@
           <w:szCs w:val="18"/>
           <w:shd w:val="clear" w:color="auto" w:fill="E4E4FF"/>
         </w:rPr>
-        <w:t>BT_</w:t>
-      </w:r>
-      <w:proofErr w:type="gramStart"/>
-      <w:r>
-        <w:rPr>
-          <w:rFonts w:ascii="Courier New" w:eastAsia="Times New Roman" w:hAnsi="Courier New" w:cs="Courier New"/>
-          <w:color w:val="000000"/>
-          <w:sz w:val="18"/>
-          <w:szCs w:val="18"/>
-          <w:shd w:val="clear" w:color="auto" w:fill="E4E4FF"/>
-        </w:rPr>
-        <w:t>Challenge</w:t>
-      </w:r>
-      <w:r>
-        <w:rPr>
-          <w:rFonts w:ascii="Courier New" w:eastAsia="Times New Roman" w:hAnsi="Courier New" w:cs="Courier New"/>
-          <w:color w:val="000000"/>
-          <w:sz w:val="18"/>
-          <w:szCs w:val="18"/>
-        </w:rPr>
-        <w:t>.setOnClickListener</w:t>
-      </w:r>
-      <w:proofErr w:type="spellEnd"/>
-      <w:r>
-        <w:rPr>
-          <w:rFonts w:ascii="Courier New" w:eastAsia="Times New Roman" w:hAnsi="Courier New" w:cs="Courier New"/>
-          <w:color w:val="000000"/>
-          <w:sz w:val="18"/>
-          <w:szCs w:val="18"/>
-        </w:rPr>
-        <w:t>(</w:t>
-      </w:r>
-      <w:proofErr w:type="spellStart"/>
-      <w:proofErr w:type="gramEnd"/>
+        <w:t>BT_Challenge</w:t>
+      </w:r>
+      <w:r>
+        <w:rPr>
+          <w:rFonts w:ascii="Courier New" w:eastAsia="Times New Roman" w:hAnsi="Courier New" w:cs="Courier New"/>
+          <w:color w:val="000000"/>
+          <w:sz w:val="18"/>
+          <w:szCs w:val="18"/>
+        </w:rPr>
+        <w:t>.setOnClickListener(</w:t>
+      </w:r>
       <w:r>
         <w:rPr>
           <w:rFonts w:ascii="Courier New" w:eastAsia="Times New Roman" w:hAnsi="Courier New" w:cs="Courier New"/>
@@ -1869,7 +1141,6 @@
         </w:rPr>
         <w:t>generalClickListner</w:t>
       </w:r>
-      <w:proofErr w:type="spellEnd"/>
       <w:r>
         <w:rPr>
           <w:rFonts w:ascii="Courier New" w:eastAsia="Times New Roman" w:hAnsi="Courier New" w:cs="Courier New"/>
@@ -1881,6 +1152,18 @@
       </w:r>
     </w:p>
     <w:p/>
+    <w:p>
+      <w:r>
+        <w:t>/////</w:t>
+      </w:r>
+    </w:p>
+    <w:p>
+      <w:r>
+        <w:t>Assests folder is very useful in android Studio… in that we can put our txt files , font files for some particular fonts…etc</w:t>
+      </w:r>
+      <w:bookmarkStart w:id="0" w:name="_GoBack"/>
+      <w:bookmarkEnd w:id="0"/>
+    </w:p>
     <w:sectPr>
       <w:pgSz w:w="12240" w:h="15840"/>
       <w:pgMar w:top="1440" w:right="1440" w:bottom="1440" w:left="1440" w:header="720" w:footer="720" w:gutter="0"/>

</xml_diff>